<commit_message>
Adding final shape testing
</commit_message>
<xml_diff>
--- a/Testing Data Results/Model Results.docx
+++ b/Testing Data Results/Model Results.docx
@@ -7439,6 +7439,2976 @@
     </w:p>
     <w:p>
       <w:pPr>
+        <w:jc w:val="center"/>
+        <w:rPr>
+          <w:rFonts w:ascii="Times New Roman" w:hAnsi="Times New Roman" w:cs="Times New Roman"/>
+          <w:b/>
+          <w:bCs/>
+          <w:sz w:val="24"/>
+          <w:szCs w:val="24"/>
+        </w:rPr>
+      </w:pPr>
+      <w:r>
+        <w:rPr>
+          <w:rFonts w:ascii="Times New Roman" w:hAnsi="Times New Roman" w:cs="Times New Roman"/>
+          <w:b/>
+          <w:bCs/>
+          <w:sz w:val="24"/>
+          <w:szCs w:val="24"/>
+        </w:rPr>
+        <w:t xml:space="preserve">Table </w:t>
+      </w:r>
+      <w:r>
+        <w:rPr>
+          <w:rFonts w:ascii="Times New Roman" w:hAnsi="Times New Roman" w:cs="Times New Roman"/>
+          <w:b/>
+          <w:bCs/>
+          <w:sz w:val="24"/>
+          <w:szCs w:val="24"/>
+        </w:rPr>
+        <w:t>7</w:t>
+      </w:r>
+      <w:r>
+        <w:rPr>
+          <w:rFonts w:ascii="Times New Roman" w:hAnsi="Times New Roman" w:cs="Times New Roman"/>
+          <w:b/>
+          <w:bCs/>
+          <w:sz w:val="24"/>
+          <w:szCs w:val="24"/>
+        </w:rPr>
+        <w:t xml:space="preserve">. </w:t>
+      </w:r>
+      <w:r>
+        <w:rPr>
+          <w:rFonts w:ascii="Times New Roman" w:hAnsi="Times New Roman" w:cs="Times New Roman"/>
+          <w:b/>
+          <w:bCs/>
+          <w:sz w:val="24"/>
+          <w:szCs w:val="24"/>
+        </w:rPr>
+        <w:t>SVM Shape Execution Traces</w:t>
+      </w:r>
+    </w:p>
+    <w:tbl>
+      <w:tblPr>
+        <w:tblStyle w:val="TableGrid"/>
+        <w:tblW w:w="9805" w:type="dxa"/>
+        <w:tblInd w:w="-225" w:type="dxa"/>
+        <w:tblLook w:val="04A0" w:firstRow="1" w:lastRow="0" w:firstColumn="1" w:lastColumn="0" w:noHBand="0" w:noVBand="1"/>
+      </w:tblPr>
+      <w:tblGrid>
+        <w:gridCol w:w="1525"/>
+        <w:gridCol w:w="1260"/>
+        <w:gridCol w:w="1440"/>
+        <w:gridCol w:w="1260"/>
+        <w:gridCol w:w="1530"/>
+        <w:gridCol w:w="1350"/>
+        <w:gridCol w:w="1440"/>
+      </w:tblGrid>
+      <w:tr>
+        <w:tc>
+          <w:tcPr>
+            <w:tcW w:w="1525" w:type="dxa"/>
+            <w:shd w:val="clear" w:color="auto" w:fill="D9D9D9" w:themeFill="background1" w:themeFillShade="D9"/>
+          </w:tcPr>
+          <w:p>
+            <w:pPr>
+              <w:jc w:val="center"/>
+              <w:rPr>
+                <w:rFonts w:ascii="Times New Roman" w:hAnsi="Times New Roman" w:cs="Times New Roman"/>
+                <w:sz w:val="24"/>
+                <w:szCs w:val="24"/>
+              </w:rPr>
+            </w:pPr>
+            <w:r>
+              <w:rPr>
+                <w:rFonts w:ascii="Times New Roman" w:hAnsi="Times New Roman" w:cs="Times New Roman"/>
+                <w:sz w:val="24"/>
+                <w:szCs w:val="24"/>
+              </w:rPr>
+              <w:t>Shapes</w:t>
+            </w:r>
+          </w:p>
+        </w:tc>
+        <w:tc>
+          <w:tcPr>
+            <w:tcW w:w="1260" w:type="dxa"/>
+            <w:shd w:val="clear" w:color="auto" w:fill="D9D9D9" w:themeFill="background1" w:themeFillShade="D9"/>
+          </w:tcPr>
+          <w:p>
+            <w:pPr>
+              <w:jc w:val="center"/>
+              <w:rPr>
+                <w:rFonts w:ascii="Times New Roman" w:hAnsi="Times New Roman" w:cs="Times New Roman"/>
+                <w:sz w:val="24"/>
+                <w:szCs w:val="24"/>
+              </w:rPr>
+            </w:pPr>
+            <w:r>
+              <w:rPr>
+                <w:rFonts w:ascii="Times New Roman" w:hAnsi="Times New Roman" w:cs="Times New Roman"/>
+                <w:sz w:val="24"/>
+                <w:szCs w:val="24"/>
+              </w:rPr>
+              <w:t>CW Circle</w:t>
+            </w:r>
+          </w:p>
+        </w:tc>
+        <w:tc>
+          <w:tcPr>
+            <w:tcW w:w="1440" w:type="dxa"/>
+            <w:shd w:val="clear" w:color="auto" w:fill="D9D9D9" w:themeFill="background1" w:themeFillShade="D9"/>
+          </w:tcPr>
+          <w:p>
+            <w:pPr>
+              <w:jc w:val="center"/>
+              <w:rPr>
+                <w:rFonts w:ascii="Times New Roman" w:hAnsi="Times New Roman" w:cs="Times New Roman"/>
+                <w:sz w:val="24"/>
+                <w:szCs w:val="24"/>
+              </w:rPr>
+            </w:pPr>
+            <w:r>
+              <w:rPr>
+                <w:rFonts w:ascii="Times New Roman" w:hAnsi="Times New Roman" w:cs="Times New Roman"/>
+                <w:sz w:val="24"/>
+                <w:szCs w:val="24"/>
+              </w:rPr>
+              <w:t>CCW Circle</w:t>
+            </w:r>
+          </w:p>
+        </w:tc>
+        <w:tc>
+          <w:tcPr>
+            <w:tcW w:w="1260" w:type="dxa"/>
+            <w:shd w:val="clear" w:color="auto" w:fill="D9D9D9" w:themeFill="background1" w:themeFillShade="D9"/>
+          </w:tcPr>
+          <w:p>
+            <w:pPr>
+              <w:jc w:val="center"/>
+              <w:rPr>
+                <w:rFonts w:ascii="Times New Roman" w:hAnsi="Times New Roman" w:cs="Times New Roman"/>
+                <w:sz w:val="24"/>
+                <w:szCs w:val="24"/>
+              </w:rPr>
+            </w:pPr>
+            <w:r>
+              <w:rPr>
+                <w:rFonts w:ascii="Times New Roman" w:hAnsi="Times New Roman" w:cs="Times New Roman"/>
+                <w:sz w:val="24"/>
+                <w:szCs w:val="24"/>
+              </w:rPr>
+              <w:t>Up Arrow</w:t>
+            </w:r>
+          </w:p>
+        </w:tc>
+        <w:tc>
+          <w:tcPr>
+            <w:tcW w:w="1530" w:type="dxa"/>
+            <w:shd w:val="clear" w:color="auto" w:fill="D9D9D9" w:themeFill="background1" w:themeFillShade="D9"/>
+          </w:tcPr>
+          <w:p>
+            <w:pPr>
+              <w:jc w:val="center"/>
+              <w:rPr>
+                <w:rFonts w:ascii="Times New Roman" w:hAnsi="Times New Roman" w:cs="Times New Roman"/>
+                <w:sz w:val="24"/>
+                <w:szCs w:val="24"/>
+              </w:rPr>
+            </w:pPr>
+            <w:r>
+              <w:rPr>
+                <w:rFonts w:ascii="Times New Roman" w:hAnsi="Times New Roman" w:cs="Times New Roman"/>
+                <w:sz w:val="24"/>
+                <w:szCs w:val="24"/>
+              </w:rPr>
+              <w:t>Down Arrow</w:t>
+            </w:r>
+          </w:p>
+        </w:tc>
+        <w:tc>
+          <w:tcPr>
+            <w:tcW w:w="1350" w:type="dxa"/>
+            <w:shd w:val="clear" w:color="auto" w:fill="D9D9D9" w:themeFill="background1" w:themeFillShade="D9"/>
+          </w:tcPr>
+          <w:p>
+            <w:pPr>
+              <w:jc w:val="center"/>
+              <w:rPr>
+                <w:rFonts w:ascii="Times New Roman" w:hAnsi="Times New Roman" w:cs="Times New Roman"/>
+                <w:sz w:val="24"/>
+                <w:szCs w:val="24"/>
+              </w:rPr>
+            </w:pPr>
+            <w:r>
+              <w:rPr>
+                <w:rFonts w:ascii="Times New Roman" w:hAnsi="Times New Roman" w:cs="Times New Roman"/>
+                <w:sz w:val="24"/>
+                <w:szCs w:val="24"/>
+              </w:rPr>
+              <w:t>Left Arrow</w:t>
+            </w:r>
+          </w:p>
+        </w:tc>
+        <w:tc>
+          <w:tcPr>
+            <w:tcW w:w="1440" w:type="dxa"/>
+            <w:shd w:val="clear" w:color="auto" w:fill="D9D9D9" w:themeFill="background1" w:themeFillShade="D9"/>
+          </w:tcPr>
+          <w:p>
+            <w:pPr>
+              <w:jc w:val="center"/>
+              <w:rPr>
+                <w:rFonts w:ascii="Times New Roman" w:hAnsi="Times New Roman" w:cs="Times New Roman"/>
+                <w:sz w:val="24"/>
+                <w:szCs w:val="24"/>
+              </w:rPr>
+            </w:pPr>
+            <w:r>
+              <w:rPr>
+                <w:rFonts w:ascii="Times New Roman" w:hAnsi="Times New Roman" w:cs="Times New Roman"/>
+                <w:sz w:val="24"/>
+                <w:szCs w:val="24"/>
+              </w:rPr>
+              <w:t>Right Arrow</w:t>
+            </w:r>
+          </w:p>
+        </w:tc>
+      </w:tr>
+      <w:tr>
+        <w:tc>
+          <w:tcPr>
+            <w:tcW w:w="1525" w:type="dxa"/>
+            <w:shd w:val="clear" w:color="auto" w:fill="D9D9D9" w:themeFill="background1" w:themeFillShade="D9"/>
+          </w:tcPr>
+          <w:p>
+            <w:pPr>
+              <w:jc w:val="center"/>
+              <w:rPr>
+                <w:rFonts w:ascii="Times New Roman" w:hAnsi="Times New Roman" w:cs="Times New Roman"/>
+                <w:sz w:val="24"/>
+                <w:szCs w:val="24"/>
+              </w:rPr>
+            </w:pPr>
+            <w:r>
+              <w:rPr>
+                <w:rFonts w:ascii="Times New Roman" w:hAnsi="Times New Roman" w:cs="Times New Roman"/>
+                <w:sz w:val="24"/>
+                <w:szCs w:val="24"/>
+              </w:rPr>
+              <w:t>CW Circle</w:t>
+            </w:r>
+          </w:p>
+        </w:tc>
+        <w:tc>
+          <w:tcPr>
+            <w:tcW w:w="1260" w:type="dxa"/>
+          </w:tcPr>
+          <w:p>
+            <w:pPr>
+              <w:jc w:val="center"/>
+              <w:rPr>
+                <w:rFonts w:ascii="Times New Roman" w:hAnsi="Times New Roman" w:cs="Times New Roman"/>
+                <w:sz w:val="24"/>
+                <w:szCs w:val="24"/>
+              </w:rPr>
+            </w:pPr>
+            <w:r>
+              <w:rPr>
+                <w:rFonts w:ascii="Times New Roman" w:hAnsi="Times New Roman" w:cs="Times New Roman"/>
+                <w:sz w:val="24"/>
+                <w:szCs w:val="24"/>
+              </w:rPr>
+              <w:t>9</w:t>
+            </w:r>
+            <w:r>
+              <w:rPr>
+                <w:rFonts w:ascii="Times New Roman" w:hAnsi="Times New Roman" w:cs="Times New Roman"/>
+                <w:sz w:val="24"/>
+                <w:szCs w:val="24"/>
+              </w:rPr>
+              <w:t>2</w:t>
+            </w:r>
+            <w:r>
+              <w:rPr>
+                <w:rFonts w:ascii="Times New Roman" w:hAnsi="Times New Roman" w:cs="Times New Roman"/>
+                <w:sz w:val="24"/>
+                <w:szCs w:val="24"/>
+              </w:rPr>
+              <w:t>.0</w:t>
+            </w:r>
+          </w:p>
+        </w:tc>
+        <w:tc>
+          <w:tcPr>
+            <w:tcW w:w="1440" w:type="dxa"/>
+          </w:tcPr>
+          <w:p>
+            <w:pPr>
+              <w:jc w:val="center"/>
+              <w:rPr>
+                <w:rFonts w:ascii="Times New Roman" w:hAnsi="Times New Roman" w:cs="Times New Roman"/>
+                <w:sz w:val="24"/>
+                <w:szCs w:val="24"/>
+              </w:rPr>
+            </w:pPr>
+            <w:r>
+              <w:rPr>
+                <w:rFonts w:ascii="Times New Roman" w:hAnsi="Times New Roman" w:cs="Times New Roman"/>
+                <w:sz w:val="24"/>
+                <w:szCs w:val="24"/>
+              </w:rPr>
+              <w:t>2</w:t>
+            </w:r>
+            <w:r>
+              <w:rPr>
+                <w:rFonts w:ascii="Times New Roman" w:hAnsi="Times New Roman" w:cs="Times New Roman"/>
+                <w:sz w:val="24"/>
+                <w:szCs w:val="24"/>
+              </w:rPr>
+              <w:t>.0</w:t>
+            </w:r>
+          </w:p>
+        </w:tc>
+        <w:tc>
+          <w:tcPr>
+            <w:tcW w:w="1260" w:type="dxa"/>
+          </w:tcPr>
+          <w:p>
+            <w:pPr>
+              <w:jc w:val="center"/>
+              <w:rPr>
+                <w:rFonts w:ascii="Times New Roman" w:hAnsi="Times New Roman" w:cs="Times New Roman"/>
+                <w:sz w:val="24"/>
+                <w:szCs w:val="24"/>
+              </w:rPr>
+            </w:pPr>
+            <w:r>
+              <w:rPr>
+                <w:rFonts w:ascii="Times New Roman" w:hAnsi="Times New Roman" w:cs="Times New Roman"/>
+                <w:sz w:val="24"/>
+                <w:szCs w:val="24"/>
+              </w:rPr>
+              <w:t>7</w:t>
+            </w:r>
+            <w:r>
+              <w:rPr>
+                <w:rFonts w:ascii="Times New Roman" w:hAnsi="Times New Roman" w:cs="Times New Roman"/>
+                <w:sz w:val="24"/>
+                <w:szCs w:val="24"/>
+              </w:rPr>
+              <w:t>.0</w:t>
+            </w:r>
+          </w:p>
+        </w:tc>
+        <w:tc>
+          <w:tcPr>
+            <w:tcW w:w="1530" w:type="dxa"/>
+          </w:tcPr>
+          <w:p>
+            <w:pPr>
+              <w:jc w:val="center"/>
+              <w:rPr>
+                <w:rFonts w:ascii="Times New Roman" w:hAnsi="Times New Roman" w:cs="Times New Roman"/>
+                <w:sz w:val="24"/>
+                <w:szCs w:val="24"/>
+              </w:rPr>
+            </w:pPr>
+            <w:r>
+              <w:rPr>
+                <w:rFonts w:ascii="Times New Roman" w:hAnsi="Times New Roman" w:cs="Times New Roman"/>
+                <w:sz w:val="24"/>
+                <w:szCs w:val="24"/>
+              </w:rPr>
+              <w:t>3</w:t>
+            </w:r>
+            <w:r>
+              <w:rPr>
+                <w:rFonts w:ascii="Times New Roman" w:hAnsi="Times New Roman" w:cs="Times New Roman"/>
+                <w:sz w:val="24"/>
+                <w:szCs w:val="24"/>
+              </w:rPr>
+              <w:t>.0</w:t>
+            </w:r>
+          </w:p>
+        </w:tc>
+        <w:tc>
+          <w:tcPr>
+            <w:tcW w:w="1350" w:type="dxa"/>
+          </w:tcPr>
+          <w:p>
+            <w:pPr>
+              <w:jc w:val="center"/>
+              <w:rPr>
+                <w:rFonts w:ascii="Times New Roman" w:hAnsi="Times New Roman" w:cs="Times New Roman"/>
+                <w:sz w:val="24"/>
+                <w:szCs w:val="24"/>
+              </w:rPr>
+            </w:pPr>
+            <w:r>
+              <w:rPr>
+                <w:rFonts w:ascii="Times New Roman" w:hAnsi="Times New Roman" w:cs="Times New Roman"/>
+                <w:sz w:val="24"/>
+                <w:szCs w:val="24"/>
+              </w:rPr>
+              <w:t>0</w:t>
+            </w:r>
+          </w:p>
+        </w:tc>
+        <w:tc>
+          <w:tcPr>
+            <w:tcW w:w="1440" w:type="dxa"/>
+          </w:tcPr>
+          <w:p>
+            <w:pPr>
+              <w:jc w:val="center"/>
+              <w:rPr>
+                <w:rFonts w:ascii="Times New Roman" w:hAnsi="Times New Roman" w:cs="Times New Roman"/>
+                <w:sz w:val="24"/>
+                <w:szCs w:val="24"/>
+              </w:rPr>
+            </w:pPr>
+            <w:r>
+              <w:rPr>
+                <w:rFonts w:ascii="Times New Roman" w:hAnsi="Times New Roman" w:cs="Times New Roman"/>
+                <w:sz w:val="24"/>
+                <w:szCs w:val="24"/>
+              </w:rPr>
+              <w:t>1.0</w:t>
+            </w:r>
+          </w:p>
+        </w:tc>
+      </w:tr>
+      <w:tr>
+        <w:tc>
+          <w:tcPr>
+            <w:tcW w:w="1525" w:type="dxa"/>
+            <w:shd w:val="clear" w:color="auto" w:fill="D9D9D9" w:themeFill="background1" w:themeFillShade="D9"/>
+          </w:tcPr>
+          <w:p>
+            <w:pPr>
+              <w:jc w:val="center"/>
+              <w:rPr>
+                <w:rFonts w:ascii="Times New Roman" w:hAnsi="Times New Roman" w:cs="Times New Roman"/>
+                <w:sz w:val="24"/>
+                <w:szCs w:val="24"/>
+              </w:rPr>
+            </w:pPr>
+            <w:r>
+              <w:rPr>
+                <w:rFonts w:ascii="Times New Roman" w:hAnsi="Times New Roman" w:cs="Times New Roman"/>
+                <w:sz w:val="24"/>
+                <w:szCs w:val="24"/>
+              </w:rPr>
+              <w:t>CCW Circle</w:t>
+            </w:r>
+          </w:p>
+        </w:tc>
+        <w:tc>
+          <w:tcPr>
+            <w:tcW w:w="1260" w:type="dxa"/>
+          </w:tcPr>
+          <w:p>
+            <w:pPr>
+              <w:jc w:val="center"/>
+              <w:rPr>
+                <w:rFonts w:ascii="Times New Roman" w:hAnsi="Times New Roman" w:cs="Times New Roman"/>
+                <w:sz w:val="24"/>
+                <w:szCs w:val="24"/>
+              </w:rPr>
+            </w:pPr>
+            <w:r>
+              <w:rPr>
+                <w:rFonts w:ascii="Times New Roman" w:hAnsi="Times New Roman" w:cs="Times New Roman"/>
+                <w:sz w:val="24"/>
+                <w:szCs w:val="24"/>
+              </w:rPr>
+              <w:t>1.0</w:t>
+            </w:r>
+          </w:p>
+        </w:tc>
+        <w:tc>
+          <w:tcPr>
+            <w:tcW w:w="1440" w:type="dxa"/>
+          </w:tcPr>
+          <w:p>
+            <w:pPr>
+              <w:jc w:val="center"/>
+              <w:rPr>
+                <w:rFonts w:ascii="Times New Roman" w:hAnsi="Times New Roman" w:cs="Times New Roman"/>
+                <w:sz w:val="24"/>
+                <w:szCs w:val="24"/>
+              </w:rPr>
+            </w:pPr>
+            <w:r>
+              <w:rPr>
+                <w:rFonts w:ascii="Times New Roman" w:hAnsi="Times New Roman" w:cs="Times New Roman"/>
+                <w:sz w:val="24"/>
+                <w:szCs w:val="24"/>
+              </w:rPr>
+              <w:t>9</w:t>
+            </w:r>
+            <w:r>
+              <w:rPr>
+                <w:rFonts w:ascii="Times New Roman" w:hAnsi="Times New Roman" w:cs="Times New Roman"/>
+                <w:sz w:val="24"/>
+                <w:szCs w:val="24"/>
+              </w:rPr>
+              <w:t>5</w:t>
+            </w:r>
+            <w:r>
+              <w:rPr>
+                <w:rFonts w:ascii="Times New Roman" w:hAnsi="Times New Roman" w:cs="Times New Roman"/>
+                <w:sz w:val="24"/>
+                <w:szCs w:val="24"/>
+              </w:rPr>
+              <w:t>.0</w:t>
+            </w:r>
+          </w:p>
+        </w:tc>
+        <w:tc>
+          <w:tcPr>
+            <w:tcW w:w="1260" w:type="dxa"/>
+          </w:tcPr>
+          <w:p>
+            <w:pPr>
+              <w:jc w:val="center"/>
+              <w:rPr>
+                <w:rFonts w:ascii="Times New Roman" w:hAnsi="Times New Roman" w:cs="Times New Roman"/>
+                <w:sz w:val="24"/>
+                <w:szCs w:val="24"/>
+              </w:rPr>
+            </w:pPr>
+            <w:r>
+              <w:rPr>
+                <w:rFonts w:ascii="Times New Roman" w:hAnsi="Times New Roman" w:cs="Times New Roman"/>
+                <w:sz w:val="24"/>
+                <w:szCs w:val="24"/>
+              </w:rPr>
+              <w:t>2</w:t>
+            </w:r>
+            <w:r>
+              <w:rPr>
+                <w:rFonts w:ascii="Times New Roman" w:hAnsi="Times New Roman" w:cs="Times New Roman"/>
+                <w:sz w:val="24"/>
+                <w:szCs w:val="24"/>
+              </w:rPr>
+              <w:t>.0</w:t>
+            </w:r>
+          </w:p>
+        </w:tc>
+        <w:tc>
+          <w:tcPr>
+            <w:tcW w:w="1530" w:type="dxa"/>
+          </w:tcPr>
+          <w:p>
+            <w:pPr>
+              <w:jc w:val="center"/>
+              <w:rPr>
+                <w:rFonts w:ascii="Times New Roman" w:hAnsi="Times New Roman" w:cs="Times New Roman"/>
+                <w:sz w:val="24"/>
+                <w:szCs w:val="24"/>
+              </w:rPr>
+            </w:pPr>
+            <w:r>
+              <w:rPr>
+                <w:rFonts w:ascii="Times New Roman" w:hAnsi="Times New Roman" w:cs="Times New Roman"/>
+                <w:sz w:val="24"/>
+                <w:szCs w:val="24"/>
+              </w:rPr>
+              <w:t>1</w:t>
+            </w:r>
+            <w:r>
+              <w:rPr>
+                <w:rFonts w:ascii="Times New Roman" w:hAnsi="Times New Roman" w:cs="Times New Roman"/>
+                <w:sz w:val="24"/>
+                <w:szCs w:val="24"/>
+              </w:rPr>
+              <w:t>.0</w:t>
+            </w:r>
+          </w:p>
+        </w:tc>
+        <w:tc>
+          <w:tcPr>
+            <w:tcW w:w="1350" w:type="dxa"/>
+          </w:tcPr>
+          <w:p>
+            <w:pPr>
+              <w:jc w:val="center"/>
+              <w:rPr>
+                <w:rFonts w:ascii="Times New Roman" w:hAnsi="Times New Roman" w:cs="Times New Roman"/>
+                <w:sz w:val="24"/>
+                <w:szCs w:val="24"/>
+              </w:rPr>
+            </w:pPr>
+            <w:r>
+              <w:rPr>
+                <w:rFonts w:ascii="Times New Roman" w:hAnsi="Times New Roman" w:cs="Times New Roman"/>
+                <w:sz w:val="24"/>
+                <w:szCs w:val="24"/>
+              </w:rPr>
+              <w:t>3</w:t>
+            </w:r>
+            <w:r>
+              <w:rPr>
+                <w:rFonts w:ascii="Times New Roman" w:hAnsi="Times New Roman" w:cs="Times New Roman"/>
+                <w:sz w:val="24"/>
+                <w:szCs w:val="24"/>
+              </w:rPr>
+              <w:t>.0</w:t>
+            </w:r>
+          </w:p>
+        </w:tc>
+        <w:tc>
+          <w:tcPr>
+            <w:tcW w:w="1440" w:type="dxa"/>
+          </w:tcPr>
+          <w:p>
+            <w:pPr>
+              <w:jc w:val="center"/>
+              <w:rPr>
+                <w:rFonts w:ascii="Times New Roman" w:hAnsi="Times New Roman" w:cs="Times New Roman"/>
+                <w:sz w:val="24"/>
+                <w:szCs w:val="24"/>
+              </w:rPr>
+            </w:pPr>
+            <w:r>
+              <w:rPr>
+                <w:rFonts w:ascii="Times New Roman" w:hAnsi="Times New Roman" w:cs="Times New Roman"/>
+                <w:sz w:val="24"/>
+                <w:szCs w:val="24"/>
+              </w:rPr>
+              <w:t>3</w:t>
+            </w:r>
+            <w:r>
+              <w:rPr>
+                <w:rFonts w:ascii="Times New Roman" w:hAnsi="Times New Roman" w:cs="Times New Roman"/>
+                <w:sz w:val="24"/>
+                <w:szCs w:val="24"/>
+              </w:rPr>
+              <w:t>.0</w:t>
+            </w:r>
+          </w:p>
+        </w:tc>
+      </w:tr>
+      <w:tr>
+        <w:tc>
+          <w:tcPr>
+            <w:tcW w:w="1525" w:type="dxa"/>
+            <w:shd w:val="clear" w:color="auto" w:fill="D9D9D9" w:themeFill="background1" w:themeFillShade="D9"/>
+          </w:tcPr>
+          <w:p>
+            <w:pPr>
+              <w:jc w:val="center"/>
+              <w:rPr>
+                <w:rFonts w:ascii="Times New Roman" w:hAnsi="Times New Roman" w:cs="Times New Roman"/>
+                <w:sz w:val="24"/>
+                <w:szCs w:val="24"/>
+              </w:rPr>
+            </w:pPr>
+            <w:r>
+              <w:rPr>
+                <w:rFonts w:ascii="Times New Roman" w:hAnsi="Times New Roman" w:cs="Times New Roman"/>
+                <w:sz w:val="24"/>
+                <w:szCs w:val="24"/>
+              </w:rPr>
+              <w:t>Up Arrow</w:t>
+            </w:r>
+          </w:p>
+        </w:tc>
+        <w:tc>
+          <w:tcPr>
+            <w:tcW w:w="1260" w:type="dxa"/>
+          </w:tcPr>
+          <w:p>
+            <w:pPr>
+              <w:jc w:val="center"/>
+              <w:rPr>
+                <w:rFonts w:ascii="Times New Roman" w:hAnsi="Times New Roman" w:cs="Times New Roman"/>
+                <w:sz w:val="24"/>
+                <w:szCs w:val="24"/>
+              </w:rPr>
+            </w:pPr>
+            <w:r>
+              <w:rPr>
+                <w:rFonts w:ascii="Times New Roman" w:hAnsi="Times New Roman" w:cs="Times New Roman"/>
+                <w:sz w:val="24"/>
+                <w:szCs w:val="24"/>
+              </w:rPr>
+              <w:t>3.0</w:t>
+            </w:r>
+          </w:p>
+        </w:tc>
+        <w:tc>
+          <w:tcPr>
+            <w:tcW w:w="1440" w:type="dxa"/>
+          </w:tcPr>
+          <w:p>
+            <w:pPr>
+              <w:jc w:val="center"/>
+              <w:rPr>
+                <w:rFonts w:ascii="Times New Roman" w:hAnsi="Times New Roman" w:cs="Times New Roman"/>
+                <w:sz w:val="24"/>
+                <w:szCs w:val="24"/>
+              </w:rPr>
+            </w:pPr>
+            <w:r>
+              <w:rPr>
+                <w:rFonts w:ascii="Times New Roman" w:hAnsi="Times New Roman" w:cs="Times New Roman"/>
+                <w:sz w:val="24"/>
+                <w:szCs w:val="24"/>
+              </w:rPr>
+              <w:t>2.</w:t>
+            </w:r>
+            <w:r>
+              <w:rPr>
+                <w:rFonts w:ascii="Times New Roman" w:hAnsi="Times New Roman" w:cs="Times New Roman"/>
+                <w:sz w:val="24"/>
+                <w:szCs w:val="24"/>
+              </w:rPr>
+              <w:t>0</w:t>
+            </w:r>
+          </w:p>
+        </w:tc>
+        <w:tc>
+          <w:tcPr>
+            <w:tcW w:w="1260" w:type="dxa"/>
+          </w:tcPr>
+          <w:p>
+            <w:pPr>
+              <w:jc w:val="center"/>
+              <w:rPr>
+                <w:rFonts w:ascii="Times New Roman" w:hAnsi="Times New Roman" w:cs="Times New Roman"/>
+                <w:sz w:val="24"/>
+                <w:szCs w:val="24"/>
+              </w:rPr>
+            </w:pPr>
+            <w:r>
+              <w:rPr>
+                <w:rFonts w:ascii="Times New Roman" w:hAnsi="Times New Roman" w:cs="Times New Roman"/>
+                <w:sz w:val="24"/>
+                <w:szCs w:val="24"/>
+              </w:rPr>
+              <w:t>90</w:t>
+            </w:r>
+            <w:r>
+              <w:rPr>
+                <w:rFonts w:ascii="Times New Roman" w:hAnsi="Times New Roman" w:cs="Times New Roman"/>
+                <w:sz w:val="24"/>
+                <w:szCs w:val="24"/>
+              </w:rPr>
+              <w:t>.0</w:t>
+            </w:r>
+          </w:p>
+        </w:tc>
+        <w:tc>
+          <w:tcPr>
+            <w:tcW w:w="1530" w:type="dxa"/>
+          </w:tcPr>
+          <w:p>
+            <w:pPr>
+              <w:jc w:val="center"/>
+              <w:rPr>
+                <w:rFonts w:ascii="Times New Roman" w:hAnsi="Times New Roman" w:cs="Times New Roman"/>
+                <w:sz w:val="24"/>
+                <w:szCs w:val="24"/>
+              </w:rPr>
+            </w:pPr>
+            <w:r>
+              <w:rPr>
+                <w:rFonts w:ascii="Times New Roman" w:hAnsi="Times New Roman" w:cs="Times New Roman"/>
+                <w:sz w:val="24"/>
+                <w:szCs w:val="24"/>
+              </w:rPr>
+              <w:t>2.0</w:t>
+            </w:r>
+          </w:p>
+        </w:tc>
+        <w:tc>
+          <w:tcPr>
+            <w:tcW w:w="1350" w:type="dxa"/>
+          </w:tcPr>
+          <w:p>
+            <w:pPr>
+              <w:jc w:val="center"/>
+              <w:rPr>
+                <w:rFonts w:ascii="Times New Roman" w:hAnsi="Times New Roman" w:cs="Times New Roman"/>
+                <w:sz w:val="24"/>
+                <w:szCs w:val="24"/>
+              </w:rPr>
+            </w:pPr>
+            <w:r>
+              <w:rPr>
+                <w:rFonts w:ascii="Times New Roman" w:hAnsi="Times New Roman" w:cs="Times New Roman"/>
+                <w:sz w:val="24"/>
+                <w:szCs w:val="24"/>
+              </w:rPr>
+              <w:t>2.</w:t>
+            </w:r>
+            <w:r>
+              <w:rPr>
+                <w:rFonts w:ascii="Times New Roman" w:hAnsi="Times New Roman" w:cs="Times New Roman"/>
+                <w:sz w:val="24"/>
+                <w:szCs w:val="24"/>
+              </w:rPr>
+              <w:t>0</w:t>
+            </w:r>
+          </w:p>
+        </w:tc>
+        <w:tc>
+          <w:tcPr>
+            <w:tcW w:w="1440" w:type="dxa"/>
+          </w:tcPr>
+          <w:p>
+            <w:pPr>
+              <w:jc w:val="center"/>
+              <w:rPr>
+                <w:rFonts w:ascii="Times New Roman" w:hAnsi="Times New Roman" w:cs="Times New Roman"/>
+                <w:sz w:val="24"/>
+                <w:szCs w:val="24"/>
+              </w:rPr>
+            </w:pPr>
+            <w:r>
+              <w:rPr>
+                <w:rFonts w:ascii="Times New Roman" w:hAnsi="Times New Roman" w:cs="Times New Roman"/>
+                <w:sz w:val="24"/>
+                <w:szCs w:val="24"/>
+              </w:rPr>
+              <w:t>1.</w:t>
+            </w:r>
+            <w:r>
+              <w:rPr>
+                <w:rFonts w:ascii="Times New Roman" w:hAnsi="Times New Roman" w:cs="Times New Roman"/>
+                <w:sz w:val="24"/>
+                <w:szCs w:val="24"/>
+              </w:rPr>
+              <w:t>0</w:t>
+            </w:r>
+          </w:p>
+        </w:tc>
+      </w:tr>
+      <w:tr>
+        <w:tc>
+          <w:tcPr>
+            <w:tcW w:w="1525" w:type="dxa"/>
+            <w:shd w:val="clear" w:color="auto" w:fill="D9D9D9" w:themeFill="background1" w:themeFillShade="D9"/>
+          </w:tcPr>
+          <w:p>
+            <w:pPr>
+              <w:jc w:val="center"/>
+              <w:rPr>
+                <w:rFonts w:ascii="Times New Roman" w:hAnsi="Times New Roman" w:cs="Times New Roman"/>
+                <w:sz w:val="24"/>
+                <w:szCs w:val="24"/>
+              </w:rPr>
+            </w:pPr>
+            <w:r>
+              <w:rPr>
+                <w:rFonts w:ascii="Times New Roman" w:hAnsi="Times New Roman" w:cs="Times New Roman"/>
+                <w:sz w:val="24"/>
+                <w:szCs w:val="24"/>
+              </w:rPr>
+              <w:t>Down Arrow</w:t>
+            </w:r>
+          </w:p>
+        </w:tc>
+        <w:tc>
+          <w:tcPr>
+            <w:tcW w:w="1260" w:type="dxa"/>
+          </w:tcPr>
+          <w:p>
+            <w:pPr>
+              <w:jc w:val="center"/>
+              <w:rPr>
+                <w:rFonts w:ascii="Times New Roman" w:hAnsi="Times New Roman" w:cs="Times New Roman"/>
+                <w:sz w:val="24"/>
+                <w:szCs w:val="24"/>
+              </w:rPr>
+            </w:pPr>
+            <w:r>
+              <w:rPr>
+                <w:rFonts w:ascii="Times New Roman" w:hAnsi="Times New Roman" w:cs="Times New Roman"/>
+                <w:sz w:val="24"/>
+                <w:szCs w:val="24"/>
+              </w:rPr>
+              <w:t>2.</w:t>
+            </w:r>
+            <w:r>
+              <w:rPr>
+                <w:rFonts w:ascii="Times New Roman" w:hAnsi="Times New Roman" w:cs="Times New Roman"/>
+                <w:sz w:val="24"/>
+                <w:szCs w:val="24"/>
+              </w:rPr>
+              <w:t>0</w:t>
+            </w:r>
+          </w:p>
+        </w:tc>
+        <w:tc>
+          <w:tcPr>
+            <w:tcW w:w="1440" w:type="dxa"/>
+          </w:tcPr>
+          <w:p>
+            <w:pPr>
+              <w:jc w:val="center"/>
+              <w:rPr>
+                <w:rFonts w:ascii="Times New Roman" w:hAnsi="Times New Roman" w:cs="Times New Roman"/>
+                <w:sz w:val="24"/>
+                <w:szCs w:val="24"/>
+              </w:rPr>
+            </w:pPr>
+            <w:r>
+              <w:rPr>
+                <w:rFonts w:ascii="Times New Roman" w:hAnsi="Times New Roman" w:cs="Times New Roman"/>
+                <w:sz w:val="24"/>
+                <w:szCs w:val="24"/>
+              </w:rPr>
+              <w:t>0</w:t>
+            </w:r>
+          </w:p>
+        </w:tc>
+        <w:tc>
+          <w:tcPr>
+            <w:tcW w:w="1260" w:type="dxa"/>
+          </w:tcPr>
+          <w:p>
+            <w:pPr>
+              <w:jc w:val="center"/>
+              <w:rPr>
+                <w:rFonts w:ascii="Times New Roman" w:hAnsi="Times New Roman" w:cs="Times New Roman"/>
+                <w:sz w:val="24"/>
+                <w:szCs w:val="24"/>
+              </w:rPr>
+            </w:pPr>
+            <w:r>
+              <w:rPr>
+                <w:rFonts w:ascii="Times New Roman" w:hAnsi="Times New Roman" w:cs="Times New Roman"/>
+                <w:sz w:val="24"/>
+                <w:szCs w:val="24"/>
+              </w:rPr>
+              <w:t>0</w:t>
+            </w:r>
+          </w:p>
+        </w:tc>
+        <w:tc>
+          <w:tcPr>
+            <w:tcW w:w="1530" w:type="dxa"/>
+          </w:tcPr>
+          <w:p>
+            <w:pPr>
+              <w:jc w:val="center"/>
+              <w:rPr>
+                <w:rFonts w:ascii="Times New Roman" w:hAnsi="Times New Roman" w:cs="Times New Roman"/>
+                <w:sz w:val="24"/>
+                <w:szCs w:val="24"/>
+              </w:rPr>
+            </w:pPr>
+            <w:r>
+              <w:rPr>
+                <w:rFonts w:ascii="Times New Roman" w:hAnsi="Times New Roman" w:cs="Times New Roman"/>
+                <w:sz w:val="24"/>
+                <w:szCs w:val="24"/>
+              </w:rPr>
+              <w:t>9</w:t>
+            </w:r>
+            <w:r>
+              <w:rPr>
+                <w:rFonts w:ascii="Times New Roman" w:hAnsi="Times New Roman" w:cs="Times New Roman"/>
+                <w:sz w:val="24"/>
+                <w:szCs w:val="24"/>
+              </w:rPr>
+              <w:t>1</w:t>
+            </w:r>
+            <w:r>
+              <w:rPr>
+                <w:rFonts w:ascii="Times New Roman" w:hAnsi="Times New Roman" w:cs="Times New Roman"/>
+                <w:sz w:val="24"/>
+                <w:szCs w:val="24"/>
+              </w:rPr>
+              <w:t>.0</w:t>
+            </w:r>
+          </w:p>
+        </w:tc>
+        <w:tc>
+          <w:tcPr>
+            <w:tcW w:w="1350" w:type="dxa"/>
+          </w:tcPr>
+          <w:p>
+            <w:pPr>
+              <w:jc w:val="center"/>
+              <w:rPr>
+                <w:rFonts w:ascii="Times New Roman" w:hAnsi="Times New Roman" w:cs="Times New Roman"/>
+                <w:sz w:val="24"/>
+                <w:szCs w:val="24"/>
+              </w:rPr>
+            </w:pPr>
+            <w:r>
+              <w:rPr>
+                <w:rFonts w:ascii="Times New Roman" w:hAnsi="Times New Roman" w:cs="Times New Roman"/>
+                <w:sz w:val="24"/>
+                <w:szCs w:val="24"/>
+              </w:rPr>
+              <w:t>2</w:t>
+            </w:r>
+            <w:r>
+              <w:rPr>
+                <w:rFonts w:ascii="Times New Roman" w:hAnsi="Times New Roman" w:cs="Times New Roman"/>
+                <w:sz w:val="24"/>
+                <w:szCs w:val="24"/>
+              </w:rPr>
+              <w:t>.0</w:t>
+            </w:r>
+          </w:p>
+        </w:tc>
+        <w:tc>
+          <w:tcPr>
+            <w:tcW w:w="1440" w:type="dxa"/>
+          </w:tcPr>
+          <w:p>
+            <w:pPr>
+              <w:jc w:val="center"/>
+              <w:rPr>
+                <w:rFonts w:ascii="Times New Roman" w:hAnsi="Times New Roman" w:cs="Times New Roman"/>
+                <w:sz w:val="24"/>
+                <w:szCs w:val="24"/>
+              </w:rPr>
+            </w:pPr>
+            <w:r>
+              <w:rPr>
+                <w:rFonts w:ascii="Times New Roman" w:hAnsi="Times New Roman" w:cs="Times New Roman"/>
+                <w:sz w:val="24"/>
+                <w:szCs w:val="24"/>
+              </w:rPr>
+              <w:t>3.0</w:t>
+            </w:r>
+          </w:p>
+        </w:tc>
+      </w:tr>
+      <w:tr>
+        <w:tc>
+          <w:tcPr>
+            <w:tcW w:w="1525" w:type="dxa"/>
+            <w:shd w:val="clear" w:color="auto" w:fill="D9D9D9" w:themeFill="background1" w:themeFillShade="D9"/>
+          </w:tcPr>
+          <w:p>
+            <w:pPr>
+              <w:jc w:val="center"/>
+              <w:rPr>
+                <w:rFonts w:ascii="Times New Roman" w:hAnsi="Times New Roman" w:cs="Times New Roman"/>
+                <w:sz w:val="24"/>
+                <w:szCs w:val="24"/>
+              </w:rPr>
+            </w:pPr>
+            <w:r>
+              <w:rPr>
+                <w:rFonts w:ascii="Times New Roman" w:hAnsi="Times New Roman" w:cs="Times New Roman"/>
+                <w:sz w:val="24"/>
+                <w:szCs w:val="24"/>
+              </w:rPr>
+              <w:t>Left Arrow</w:t>
+            </w:r>
+          </w:p>
+        </w:tc>
+        <w:tc>
+          <w:tcPr>
+            <w:tcW w:w="1260" w:type="dxa"/>
+          </w:tcPr>
+          <w:p>
+            <w:pPr>
+              <w:jc w:val="center"/>
+              <w:rPr>
+                <w:rFonts w:ascii="Times New Roman" w:hAnsi="Times New Roman" w:cs="Times New Roman"/>
+                <w:sz w:val="24"/>
+                <w:szCs w:val="24"/>
+              </w:rPr>
+            </w:pPr>
+            <w:r>
+              <w:rPr>
+                <w:rFonts w:ascii="Times New Roman" w:hAnsi="Times New Roman" w:cs="Times New Roman"/>
+                <w:sz w:val="24"/>
+                <w:szCs w:val="24"/>
+              </w:rPr>
+              <w:t>2.0</w:t>
+            </w:r>
+          </w:p>
+        </w:tc>
+        <w:tc>
+          <w:tcPr>
+            <w:tcW w:w="1440" w:type="dxa"/>
+          </w:tcPr>
+          <w:p>
+            <w:pPr>
+              <w:jc w:val="center"/>
+              <w:rPr>
+                <w:rFonts w:ascii="Times New Roman" w:hAnsi="Times New Roman" w:cs="Times New Roman"/>
+                <w:sz w:val="24"/>
+                <w:szCs w:val="24"/>
+              </w:rPr>
+            </w:pPr>
+            <w:r>
+              <w:rPr>
+                <w:rFonts w:ascii="Times New Roman" w:hAnsi="Times New Roman" w:cs="Times New Roman"/>
+                <w:sz w:val="24"/>
+                <w:szCs w:val="24"/>
+              </w:rPr>
+              <w:t>1</w:t>
+            </w:r>
+            <w:r>
+              <w:rPr>
+                <w:rFonts w:ascii="Times New Roman" w:hAnsi="Times New Roman" w:cs="Times New Roman"/>
+                <w:sz w:val="24"/>
+                <w:szCs w:val="24"/>
+              </w:rPr>
+              <w:t>.0</w:t>
+            </w:r>
+          </w:p>
+        </w:tc>
+        <w:tc>
+          <w:tcPr>
+            <w:tcW w:w="1260" w:type="dxa"/>
+          </w:tcPr>
+          <w:p>
+            <w:pPr>
+              <w:jc w:val="center"/>
+              <w:rPr>
+                <w:rFonts w:ascii="Times New Roman" w:hAnsi="Times New Roman" w:cs="Times New Roman"/>
+                <w:sz w:val="24"/>
+                <w:szCs w:val="24"/>
+              </w:rPr>
+            </w:pPr>
+            <w:r>
+              <w:rPr>
+                <w:rFonts w:ascii="Times New Roman" w:hAnsi="Times New Roman" w:cs="Times New Roman"/>
+                <w:sz w:val="24"/>
+                <w:szCs w:val="24"/>
+              </w:rPr>
+              <w:t>0</w:t>
+            </w:r>
+          </w:p>
+        </w:tc>
+        <w:tc>
+          <w:tcPr>
+            <w:tcW w:w="1530" w:type="dxa"/>
+          </w:tcPr>
+          <w:p>
+            <w:pPr>
+              <w:jc w:val="center"/>
+              <w:rPr>
+                <w:rFonts w:ascii="Times New Roman" w:hAnsi="Times New Roman" w:cs="Times New Roman"/>
+                <w:sz w:val="24"/>
+                <w:szCs w:val="24"/>
+              </w:rPr>
+            </w:pPr>
+            <w:r>
+              <w:rPr>
+                <w:rFonts w:ascii="Times New Roman" w:hAnsi="Times New Roman" w:cs="Times New Roman"/>
+                <w:sz w:val="24"/>
+                <w:szCs w:val="24"/>
+              </w:rPr>
+              <w:t>2.</w:t>
+            </w:r>
+            <w:r>
+              <w:rPr>
+                <w:rFonts w:ascii="Times New Roman" w:hAnsi="Times New Roman" w:cs="Times New Roman"/>
+                <w:sz w:val="24"/>
+                <w:szCs w:val="24"/>
+              </w:rPr>
+              <w:t>0</w:t>
+            </w:r>
+          </w:p>
+        </w:tc>
+        <w:tc>
+          <w:tcPr>
+            <w:tcW w:w="1350" w:type="dxa"/>
+          </w:tcPr>
+          <w:p>
+            <w:pPr>
+              <w:jc w:val="center"/>
+              <w:rPr>
+                <w:rFonts w:ascii="Times New Roman" w:hAnsi="Times New Roman" w:cs="Times New Roman"/>
+                <w:sz w:val="24"/>
+                <w:szCs w:val="24"/>
+              </w:rPr>
+            </w:pPr>
+            <w:r>
+              <w:rPr>
+                <w:rFonts w:ascii="Times New Roman" w:hAnsi="Times New Roman" w:cs="Times New Roman"/>
+                <w:sz w:val="24"/>
+                <w:szCs w:val="24"/>
+              </w:rPr>
+              <w:t>9</w:t>
+            </w:r>
+            <w:r>
+              <w:rPr>
+                <w:rFonts w:ascii="Times New Roman" w:hAnsi="Times New Roman" w:cs="Times New Roman"/>
+                <w:sz w:val="24"/>
+                <w:szCs w:val="24"/>
+              </w:rPr>
+              <w:t>2</w:t>
+            </w:r>
+            <w:r>
+              <w:rPr>
+                <w:rFonts w:ascii="Times New Roman" w:hAnsi="Times New Roman" w:cs="Times New Roman"/>
+                <w:sz w:val="24"/>
+                <w:szCs w:val="24"/>
+              </w:rPr>
+              <w:t>.0</w:t>
+            </w:r>
+          </w:p>
+        </w:tc>
+        <w:tc>
+          <w:tcPr>
+            <w:tcW w:w="1440" w:type="dxa"/>
+          </w:tcPr>
+          <w:p>
+            <w:pPr>
+              <w:jc w:val="center"/>
+              <w:rPr>
+                <w:rFonts w:ascii="Times New Roman" w:hAnsi="Times New Roman" w:cs="Times New Roman"/>
+                <w:sz w:val="24"/>
+                <w:szCs w:val="24"/>
+              </w:rPr>
+            </w:pPr>
+            <w:r>
+              <w:rPr>
+                <w:rFonts w:ascii="Times New Roman" w:hAnsi="Times New Roman" w:cs="Times New Roman"/>
+                <w:sz w:val="24"/>
+                <w:szCs w:val="24"/>
+              </w:rPr>
+              <w:t>1.0</w:t>
+            </w:r>
+          </w:p>
+        </w:tc>
+      </w:tr>
+      <w:tr>
+        <w:tc>
+          <w:tcPr>
+            <w:tcW w:w="1525" w:type="dxa"/>
+            <w:shd w:val="clear" w:color="auto" w:fill="D9D9D9" w:themeFill="background1" w:themeFillShade="D9"/>
+          </w:tcPr>
+          <w:p>
+            <w:pPr>
+              <w:jc w:val="center"/>
+              <w:rPr>
+                <w:rFonts w:ascii="Times New Roman" w:hAnsi="Times New Roman" w:cs="Times New Roman"/>
+                <w:sz w:val="24"/>
+                <w:szCs w:val="24"/>
+              </w:rPr>
+            </w:pPr>
+            <w:r>
+              <w:rPr>
+                <w:rFonts w:ascii="Times New Roman" w:hAnsi="Times New Roman" w:cs="Times New Roman"/>
+                <w:sz w:val="24"/>
+                <w:szCs w:val="24"/>
+              </w:rPr>
+              <w:t>Right Arrow</w:t>
+            </w:r>
+          </w:p>
+        </w:tc>
+        <w:tc>
+          <w:tcPr>
+            <w:tcW w:w="1260" w:type="dxa"/>
+          </w:tcPr>
+          <w:p>
+            <w:pPr>
+              <w:jc w:val="center"/>
+              <w:rPr>
+                <w:rFonts w:ascii="Times New Roman" w:hAnsi="Times New Roman" w:cs="Times New Roman"/>
+                <w:sz w:val="24"/>
+                <w:szCs w:val="24"/>
+              </w:rPr>
+            </w:pPr>
+            <w:r>
+              <w:rPr>
+                <w:rFonts w:ascii="Times New Roman" w:hAnsi="Times New Roman" w:cs="Times New Roman"/>
+                <w:sz w:val="24"/>
+                <w:szCs w:val="24"/>
+              </w:rPr>
+              <w:t>0</w:t>
+            </w:r>
+          </w:p>
+        </w:tc>
+        <w:tc>
+          <w:tcPr>
+            <w:tcW w:w="1440" w:type="dxa"/>
+          </w:tcPr>
+          <w:p>
+            <w:pPr>
+              <w:jc w:val="center"/>
+              <w:rPr>
+                <w:rFonts w:ascii="Times New Roman" w:hAnsi="Times New Roman" w:cs="Times New Roman"/>
+                <w:sz w:val="24"/>
+                <w:szCs w:val="24"/>
+              </w:rPr>
+            </w:pPr>
+            <w:r>
+              <w:rPr>
+                <w:rFonts w:ascii="Times New Roman" w:hAnsi="Times New Roman" w:cs="Times New Roman"/>
+                <w:sz w:val="24"/>
+                <w:szCs w:val="24"/>
+              </w:rPr>
+              <w:t>0</w:t>
+            </w:r>
+          </w:p>
+        </w:tc>
+        <w:tc>
+          <w:tcPr>
+            <w:tcW w:w="1260" w:type="dxa"/>
+          </w:tcPr>
+          <w:p>
+            <w:pPr>
+              <w:jc w:val="center"/>
+              <w:rPr>
+                <w:rFonts w:ascii="Times New Roman" w:hAnsi="Times New Roman" w:cs="Times New Roman"/>
+                <w:sz w:val="24"/>
+                <w:szCs w:val="24"/>
+              </w:rPr>
+            </w:pPr>
+            <w:r>
+              <w:rPr>
+                <w:rFonts w:ascii="Times New Roman" w:hAnsi="Times New Roman" w:cs="Times New Roman"/>
+                <w:sz w:val="24"/>
+                <w:szCs w:val="24"/>
+              </w:rPr>
+              <w:t>1.</w:t>
+            </w:r>
+            <w:r>
+              <w:rPr>
+                <w:rFonts w:ascii="Times New Roman" w:hAnsi="Times New Roman" w:cs="Times New Roman"/>
+                <w:sz w:val="24"/>
+                <w:szCs w:val="24"/>
+              </w:rPr>
+              <w:t>0</w:t>
+            </w:r>
+          </w:p>
+        </w:tc>
+        <w:tc>
+          <w:tcPr>
+            <w:tcW w:w="1530" w:type="dxa"/>
+          </w:tcPr>
+          <w:p>
+            <w:pPr>
+              <w:jc w:val="center"/>
+              <w:rPr>
+                <w:rFonts w:ascii="Times New Roman" w:hAnsi="Times New Roman" w:cs="Times New Roman"/>
+                <w:sz w:val="24"/>
+                <w:szCs w:val="24"/>
+              </w:rPr>
+            </w:pPr>
+            <w:r>
+              <w:rPr>
+                <w:rFonts w:ascii="Times New Roman" w:hAnsi="Times New Roman" w:cs="Times New Roman"/>
+                <w:sz w:val="24"/>
+                <w:szCs w:val="24"/>
+              </w:rPr>
+              <w:t>1.</w:t>
+            </w:r>
+            <w:r>
+              <w:rPr>
+                <w:rFonts w:ascii="Times New Roman" w:hAnsi="Times New Roman" w:cs="Times New Roman"/>
+                <w:sz w:val="24"/>
+                <w:szCs w:val="24"/>
+              </w:rPr>
+              <w:t>0</w:t>
+            </w:r>
+          </w:p>
+        </w:tc>
+        <w:tc>
+          <w:tcPr>
+            <w:tcW w:w="1350" w:type="dxa"/>
+          </w:tcPr>
+          <w:p>
+            <w:pPr>
+              <w:jc w:val="center"/>
+              <w:rPr>
+                <w:rFonts w:ascii="Times New Roman" w:hAnsi="Times New Roman" w:cs="Times New Roman"/>
+                <w:sz w:val="24"/>
+                <w:szCs w:val="24"/>
+              </w:rPr>
+            </w:pPr>
+            <w:r>
+              <w:rPr>
+                <w:rFonts w:ascii="Times New Roman" w:hAnsi="Times New Roman" w:cs="Times New Roman"/>
+                <w:sz w:val="24"/>
+                <w:szCs w:val="24"/>
+              </w:rPr>
+              <w:t>1</w:t>
+            </w:r>
+            <w:r>
+              <w:rPr>
+                <w:rFonts w:ascii="Times New Roman" w:hAnsi="Times New Roman" w:cs="Times New Roman"/>
+                <w:sz w:val="24"/>
+                <w:szCs w:val="24"/>
+              </w:rPr>
+              <w:t>.0</w:t>
+            </w:r>
+          </w:p>
+        </w:tc>
+        <w:tc>
+          <w:tcPr>
+            <w:tcW w:w="1440" w:type="dxa"/>
+          </w:tcPr>
+          <w:p>
+            <w:pPr>
+              <w:jc w:val="center"/>
+              <w:rPr>
+                <w:rFonts w:ascii="Times New Roman" w:hAnsi="Times New Roman" w:cs="Times New Roman"/>
+                <w:sz w:val="24"/>
+                <w:szCs w:val="24"/>
+              </w:rPr>
+            </w:pPr>
+            <w:r>
+              <w:rPr>
+                <w:rFonts w:ascii="Times New Roman" w:hAnsi="Times New Roman" w:cs="Times New Roman"/>
+                <w:sz w:val="24"/>
+                <w:szCs w:val="24"/>
+              </w:rPr>
+              <w:t>9</w:t>
+            </w:r>
+            <w:r>
+              <w:rPr>
+                <w:rFonts w:ascii="Times New Roman" w:hAnsi="Times New Roman" w:cs="Times New Roman"/>
+                <w:sz w:val="24"/>
+                <w:szCs w:val="24"/>
+              </w:rPr>
+              <w:t>1</w:t>
+            </w:r>
+            <w:r>
+              <w:rPr>
+                <w:rFonts w:ascii="Times New Roman" w:hAnsi="Times New Roman" w:cs="Times New Roman"/>
+                <w:sz w:val="24"/>
+                <w:szCs w:val="24"/>
+              </w:rPr>
+              <w:t>.0</w:t>
+            </w:r>
+          </w:p>
+        </w:tc>
+      </w:tr>
+    </w:tbl>
+    <w:p>
+      <w:pPr>
+        <w:jc w:val="center"/>
+        <w:rPr>
+          <w:rFonts w:ascii="Times New Roman" w:hAnsi="Times New Roman" w:cs="Times New Roman"/>
+          <w:b/>
+          <w:bCs/>
+          <w:sz w:val="24"/>
+          <w:szCs w:val="24"/>
+        </w:rPr>
+      </w:pPr>
+    </w:p>
+    <w:p>
+      <w:pPr>
+        <w:jc w:val="center"/>
+        <w:rPr>
+          <w:rFonts w:ascii="Times New Roman" w:hAnsi="Times New Roman" w:cs="Times New Roman"/>
+          <w:b/>
+          <w:bCs/>
+          <w:sz w:val="24"/>
+          <w:szCs w:val="24"/>
+        </w:rPr>
+      </w:pPr>
+      <w:r>
+        <w:rPr>
+          <w:rFonts w:ascii="Times New Roman" w:hAnsi="Times New Roman" w:cs="Times New Roman"/>
+          <w:b/>
+          <w:bCs/>
+          <w:sz w:val="24"/>
+          <w:szCs w:val="24"/>
+        </w:rPr>
+        <w:t xml:space="preserve">Table </w:t>
+      </w:r>
+      <w:r>
+        <w:rPr>
+          <w:rFonts w:ascii="Times New Roman" w:hAnsi="Times New Roman" w:cs="Times New Roman"/>
+          <w:b/>
+          <w:bCs/>
+          <w:sz w:val="24"/>
+          <w:szCs w:val="24"/>
+        </w:rPr>
+        <w:t>8</w:t>
+      </w:r>
+      <w:r>
+        <w:rPr>
+          <w:rFonts w:ascii="Times New Roman" w:hAnsi="Times New Roman" w:cs="Times New Roman"/>
+          <w:b/>
+          <w:bCs/>
+          <w:sz w:val="24"/>
+          <w:szCs w:val="24"/>
+        </w:rPr>
+        <w:t xml:space="preserve">. </w:t>
+      </w:r>
+      <w:r>
+        <w:rPr>
+          <w:rFonts w:ascii="Times New Roman" w:hAnsi="Times New Roman" w:cs="Times New Roman"/>
+          <w:b/>
+          <w:bCs/>
+          <w:sz w:val="24"/>
+          <w:szCs w:val="24"/>
+        </w:rPr>
+        <w:t>DTW Shape Execution Traces</w:t>
+      </w:r>
+    </w:p>
+    <w:tbl>
+      <w:tblPr>
+        <w:tblStyle w:val="TableGrid"/>
+        <w:tblW w:w="9805" w:type="dxa"/>
+        <w:tblInd w:w="-225" w:type="dxa"/>
+        <w:tblLook w:val="04A0" w:firstRow="1" w:lastRow="0" w:firstColumn="1" w:lastColumn="0" w:noHBand="0" w:noVBand="1"/>
+      </w:tblPr>
+      <w:tblGrid>
+        <w:gridCol w:w="1525"/>
+        <w:gridCol w:w="1260"/>
+        <w:gridCol w:w="1440"/>
+        <w:gridCol w:w="1260"/>
+        <w:gridCol w:w="1530"/>
+        <w:gridCol w:w="1350"/>
+        <w:gridCol w:w="1440"/>
+      </w:tblGrid>
+      <w:tr>
+        <w:tc>
+          <w:tcPr>
+            <w:tcW w:w="1525" w:type="dxa"/>
+            <w:shd w:val="clear" w:color="auto" w:fill="D9D9D9" w:themeFill="background1" w:themeFillShade="D9"/>
+          </w:tcPr>
+          <w:p>
+            <w:pPr>
+              <w:jc w:val="center"/>
+              <w:rPr>
+                <w:rFonts w:ascii="Times New Roman" w:hAnsi="Times New Roman" w:cs="Times New Roman"/>
+                <w:sz w:val="24"/>
+                <w:szCs w:val="24"/>
+              </w:rPr>
+            </w:pPr>
+            <w:r>
+              <w:rPr>
+                <w:rFonts w:ascii="Times New Roman" w:hAnsi="Times New Roman" w:cs="Times New Roman"/>
+                <w:sz w:val="24"/>
+                <w:szCs w:val="24"/>
+              </w:rPr>
+              <w:t>Shapes</w:t>
+            </w:r>
+          </w:p>
+        </w:tc>
+        <w:tc>
+          <w:tcPr>
+            <w:tcW w:w="1260" w:type="dxa"/>
+            <w:shd w:val="clear" w:color="auto" w:fill="D9D9D9" w:themeFill="background1" w:themeFillShade="D9"/>
+          </w:tcPr>
+          <w:p>
+            <w:pPr>
+              <w:jc w:val="center"/>
+              <w:rPr>
+                <w:rFonts w:ascii="Times New Roman" w:hAnsi="Times New Roman" w:cs="Times New Roman"/>
+                <w:sz w:val="24"/>
+                <w:szCs w:val="24"/>
+              </w:rPr>
+            </w:pPr>
+            <w:r>
+              <w:rPr>
+                <w:rFonts w:ascii="Times New Roman" w:hAnsi="Times New Roman" w:cs="Times New Roman"/>
+                <w:sz w:val="24"/>
+                <w:szCs w:val="24"/>
+              </w:rPr>
+              <w:t>CW Circle</w:t>
+            </w:r>
+          </w:p>
+        </w:tc>
+        <w:tc>
+          <w:tcPr>
+            <w:tcW w:w="1440" w:type="dxa"/>
+            <w:shd w:val="clear" w:color="auto" w:fill="D9D9D9" w:themeFill="background1" w:themeFillShade="D9"/>
+          </w:tcPr>
+          <w:p>
+            <w:pPr>
+              <w:jc w:val="center"/>
+              <w:rPr>
+                <w:rFonts w:ascii="Times New Roman" w:hAnsi="Times New Roman" w:cs="Times New Roman"/>
+                <w:sz w:val="24"/>
+                <w:szCs w:val="24"/>
+              </w:rPr>
+            </w:pPr>
+            <w:r>
+              <w:rPr>
+                <w:rFonts w:ascii="Times New Roman" w:hAnsi="Times New Roman" w:cs="Times New Roman"/>
+                <w:sz w:val="24"/>
+                <w:szCs w:val="24"/>
+              </w:rPr>
+              <w:t>CCW Circle</w:t>
+            </w:r>
+          </w:p>
+        </w:tc>
+        <w:tc>
+          <w:tcPr>
+            <w:tcW w:w="1260" w:type="dxa"/>
+            <w:shd w:val="clear" w:color="auto" w:fill="D9D9D9" w:themeFill="background1" w:themeFillShade="D9"/>
+          </w:tcPr>
+          <w:p>
+            <w:pPr>
+              <w:jc w:val="center"/>
+              <w:rPr>
+                <w:rFonts w:ascii="Times New Roman" w:hAnsi="Times New Roman" w:cs="Times New Roman"/>
+                <w:sz w:val="24"/>
+                <w:szCs w:val="24"/>
+              </w:rPr>
+            </w:pPr>
+            <w:r>
+              <w:rPr>
+                <w:rFonts w:ascii="Times New Roman" w:hAnsi="Times New Roman" w:cs="Times New Roman"/>
+                <w:sz w:val="24"/>
+                <w:szCs w:val="24"/>
+              </w:rPr>
+              <w:t>Up Arrow</w:t>
+            </w:r>
+          </w:p>
+        </w:tc>
+        <w:tc>
+          <w:tcPr>
+            <w:tcW w:w="1530" w:type="dxa"/>
+            <w:shd w:val="clear" w:color="auto" w:fill="D9D9D9" w:themeFill="background1" w:themeFillShade="D9"/>
+          </w:tcPr>
+          <w:p>
+            <w:pPr>
+              <w:jc w:val="center"/>
+              <w:rPr>
+                <w:rFonts w:ascii="Times New Roman" w:hAnsi="Times New Roman" w:cs="Times New Roman"/>
+                <w:sz w:val="24"/>
+                <w:szCs w:val="24"/>
+              </w:rPr>
+            </w:pPr>
+            <w:r>
+              <w:rPr>
+                <w:rFonts w:ascii="Times New Roman" w:hAnsi="Times New Roman" w:cs="Times New Roman"/>
+                <w:sz w:val="24"/>
+                <w:szCs w:val="24"/>
+              </w:rPr>
+              <w:t>Down Arrow</w:t>
+            </w:r>
+          </w:p>
+        </w:tc>
+        <w:tc>
+          <w:tcPr>
+            <w:tcW w:w="1350" w:type="dxa"/>
+            <w:shd w:val="clear" w:color="auto" w:fill="D9D9D9" w:themeFill="background1" w:themeFillShade="D9"/>
+          </w:tcPr>
+          <w:p>
+            <w:pPr>
+              <w:jc w:val="center"/>
+              <w:rPr>
+                <w:rFonts w:ascii="Times New Roman" w:hAnsi="Times New Roman" w:cs="Times New Roman"/>
+                <w:sz w:val="24"/>
+                <w:szCs w:val="24"/>
+              </w:rPr>
+            </w:pPr>
+            <w:r>
+              <w:rPr>
+                <w:rFonts w:ascii="Times New Roman" w:hAnsi="Times New Roman" w:cs="Times New Roman"/>
+                <w:sz w:val="24"/>
+                <w:szCs w:val="24"/>
+              </w:rPr>
+              <w:t>Left Arrow</w:t>
+            </w:r>
+          </w:p>
+        </w:tc>
+        <w:tc>
+          <w:tcPr>
+            <w:tcW w:w="1440" w:type="dxa"/>
+            <w:shd w:val="clear" w:color="auto" w:fill="D9D9D9" w:themeFill="background1" w:themeFillShade="D9"/>
+          </w:tcPr>
+          <w:p>
+            <w:pPr>
+              <w:jc w:val="center"/>
+              <w:rPr>
+                <w:rFonts w:ascii="Times New Roman" w:hAnsi="Times New Roman" w:cs="Times New Roman"/>
+                <w:sz w:val="24"/>
+                <w:szCs w:val="24"/>
+              </w:rPr>
+            </w:pPr>
+            <w:r>
+              <w:rPr>
+                <w:rFonts w:ascii="Times New Roman" w:hAnsi="Times New Roman" w:cs="Times New Roman"/>
+                <w:sz w:val="24"/>
+                <w:szCs w:val="24"/>
+              </w:rPr>
+              <w:t>Right Arrow</w:t>
+            </w:r>
+          </w:p>
+        </w:tc>
+      </w:tr>
+      <w:tr>
+        <w:tc>
+          <w:tcPr>
+            <w:tcW w:w="1525" w:type="dxa"/>
+            <w:shd w:val="clear" w:color="auto" w:fill="D9D9D9" w:themeFill="background1" w:themeFillShade="D9"/>
+          </w:tcPr>
+          <w:p>
+            <w:pPr>
+              <w:jc w:val="center"/>
+              <w:rPr>
+                <w:rFonts w:ascii="Times New Roman" w:hAnsi="Times New Roman" w:cs="Times New Roman"/>
+                <w:sz w:val="24"/>
+                <w:szCs w:val="24"/>
+              </w:rPr>
+            </w:pPr>
+            <w:r>
+              <w:rPr>
+                <w:rFonts w:ascii="Times New Roman" w:hAnsi="Times New Roman" w:cs="Times New Roman"/>
+                <w:sz w:val="24"/>
+                <w:szCs w:val="24"/>
+              </w:rPr>
+              <w:t>CW Circle</w:t>
+            </w:r>
+          </w:p>
+        </w:tc>
+        <w:tc>
+          <w:tcPr>
+            <w:tcW w:w="1260" w:type="dxa"/>
+          </w:tcPr>
+          <w:p>
+            <w:pPr>
+              <w:jc w:val="center"/>
+              <w:rPr>
+                <w:rFonts w:ascii="Times New Roman" w:hAnsi="Times New Roman" w:cs="Times New Roman"/>
+                <w:sz w:val="24"/>
+                <w:szCs w:val="24"/>
+              </w:rPr>
+            </w:pPr>
+            <w:r>
+              <w:rPr>
+                <w:rFonts w:ascii="Times New Roman" w:hAnsi="Times New Roman" w:cs="Times New Roman"/>
+                <w:sz w:val="24"/>
+                <w:szCs w:val="24"/>
+              </w:rPr>
+              <w:t>9</w:t>
+            </w:r>
+            <w:r>
+              <w:rPr>
+                <w:rFonts w:ascii="Times New Roman" w:hAnsi="Times New Roman" w:cs="Times New Roman"/>
+                <w:sz w:val="24"/>
+                <w:szCs w:val="24"/>
+              </w:rPr>
+              <w:t>1</w:t>
+            </w:r>
+            <w:r>
+              <w:rPr>
+                <w:rFonts w:ascii="Times New Roman" w:hAnsi="Times New Roman" w:cs="Times New Roman"/>
+                <w:sz w:val="24"/>
+                <w:szCs w:val="24"/>
+              </w:rPr>
+              <w:t>.0</w:t>
+            </w:r>
+          </w:p>
+        </w:tc>
+        <w:tc>
+          <w:tcPr>
+            <w:tcW w:w="1440" w:type="dxa"/>
+          </w:tcPr>
+          <w:p>
+            <w:pPr>
+              <w:jc w:val="center"/>
+              <w:rPr>
+                <w:rFonts w:ascii="Times New Roman" w:hAnsi="Times New Roman" w:cs="Times New Roman"/>
+                <w:sz w:val="24"/>
+                <w:szCs w:val="24"/>
+              </w:rPr>
+            </w:pPr>
+            <w:r>
+              <w:rPr>
+                <w:rFonts w:ascii="Times New Roman" w:hAnsi="Times New Roman" w:cs="Times New Roman"/>
+                <w:sz w:val="24"/>
+                <w:szCs w:val="24"/>
+              </w:rPr>
+              <w:t>2.0</w:t>
+            </w:r>
+          </w:p>
+        </w:tc>
+        <w:tc>
+          <w:tcPr>
+            <w:tcW w:w="1260" w:type="dxa"/>
+          </w:tcPr>
+          <w:p>
+            <w:pPr>
+              <w:jc w:val="center"/>
+              <w:rPr>
+                <w:rFonts w:ascii="Times New Roman" w:hAnsi="Times New Roman" w:cs="Times New Roman"/>
+                <w:sz w:val="24"/>
+                <w:szCs w:val="24"/>
+              </w:rPr>
+            </w:pPr>
+            <w:r>
+              <w:rPr>
+                <w:rFonts w:ascii="Times New Roman" w:hAnsi="Times New Roman" w:cs="Times New Roman"/>
+                <w:sz w:val="24"/>
+                <w:szCs w:val="24"/>
+              </w:rPr>
+              <w:t>1</w:t>
+            </w:r>
+            <w:r>
+              <w:rPr>
+                <w:rFonts w:ascii="Times New Roman" w:hAnsi="Times New Roman" w:cs="Times New Roman"/>
+                <w:sz w:val="24"/>
+                <w:szCs w:val="24"/>
+              </w:rPr>
+              <w:t>.0</w:t>
+            </w:r>
+          </w:p>
+        </w:tc>
+        <w:tc>
+          <w:tcPr>
+            <w:tcW w:w="1530" w:type="dxa"/>
+          </w:tcPr>
+          <w:p>
+            <w:pPr>
+              <w:jc w:val="center"/>
+              <w:rPr>
+                <w:rFonts w:ascii="Times New Roman" w:hAnsi="Times New Roman" w:cs="Times New Roman"/>
+                <w:sz w:val="24"/>
+                <w:szCs w:val="24"/>
+              </w:rPr>
+            </w:pPr>
+            <w:r>
+              <w:rPr>
+                <w:rFonts w:ascii="Times New Roman" w:hAnsi="Times New Roman" w:cs="Times New Roman"/>
+                <w:sz w:val="24"/>
+                <w:szCs w:val="24"/>
+              </w:rPr>
+              <w:t>5</w:t>
+            </w:r>
+            <w:r>
+              <w:rPr>
+                <w:rFonts w:ascii="Times New Roman" w:hAnsi="Times New Roman" w:cs="Times New Roman"/>
+                <w:sz w:val="24"/>
+                <w:szCs w:val="24"/>
+              </w:rPr>
+              <w:t>.0</w:t>
+            </w:r>
+          </w:p>
+        </w:tc>
+        <w:tc>
+          <w:tcPr>
+            <w:tcW w:w="1350" w:type="dxa"/>
+          </w:tcPr>
+          <w:p>
+            <w:pPr>
+              <w:jc w:val="center"/>
+              <w:rPr>
+                <w:rFonts w:ascii="Times New Roman" w:hAnsi="Times New Roman" w:cs="Times New Roman"/>
+                <w:sz w:val="24"/>
+                <w:szCs w:val="24"/>
+              </w:rPr>
+            </w:pPr>
+            <w:r>
+              <w:rPr>
+                <w:rFonts w:ascii="Times New Roman" w:hAnsi="Times New Roman" w:cs="Times New Roman"/>
+                <w:sz w:val="24"/>
+                <w:szCs w:val="24"/>
+              </w:rPr>
+              <w:t>0</w:t>
+            </w:r>
+          </w:p>
+        </w:tc>
+        <w:tc>
+          <w:tcPr>
+            <w:tcW w:w="1440" w:type="dxa"/>
+          </w:tcPr>
+          <w:p>
+            <w:pPr>
+              <w:jc w:val="center"/>
+              <w:rPr>
+                <w:rFonts w:ascii="Times New Roman" w:hAnsi="Times New Roman" w:cs="Times New Roman"/>
+                <w:sz w:val="24"/>
+                <w:szCs w:val="24"/>
+              </w:rPr>
+            </w:pPr>
+            <w:r>
+              <w:rPr>
+                <w:rFonts w:ascii="Times New Roman" w:hAnsi="Times New Roman" w:cs="Times New Roman"/>
+                <w:sz w:val="24"/>
+                <w:szCs w:val="24"/>
+              </w:rPr>
+              <w:t>1.</w:t>
+            </w:r>
+            <w:r>
+              <w:rPr>
+                <w:rFonts w:ascii="Times New Roman" w:hAnsi="Times New Roman" w:cs="Times New Roman"/>
+                <w:sz w:val="24"/>
+                <w:szCs w:val="24"/>
+              </w:rPr>
+              <w:t>0</w:t>
+            </w:r>
+          </w:p>
+        </w:tc>
+      </w:tr>
+      <w:tr>
+        <w:tc>
+          <w:tcPr>
+            <w:tcW w:w="1525" w:type="dxa"/>
+            <w:shd w:val="clear" w:color="auto" w:fill="D9D9D9" w:themeFill="background1" w:themeFillShade="D9"/>
+          </w:tcPr>
+          <w:p>
+            <w:pPr>
+              <w:jc w:val="center"/>
+              <w:rPr>
+                <w:rFonts w:ascii="Times New Roman" w:hAnsi="Times New Roman" w:cs="Times New Roman"/>
+                <w:sz w:val="24"/>
+                <w:szCs w:val="24"/>
+              </w:rPr>
+            </w:pPr>
+            <w:r>
+              <w:rPr>
+                <w:rFonts w:ascii="Times New Roman" w:hAnsi="Times New Roman" w:cs="Times New Roman"/>
+                <w:sz w:val="24"/>
+                <w:szCs w:val="24"/>
+              </w:rPr>
+              <w:t>CCW Circle</w:t>
+            </w:r>
+          </w:p>
+        </w:tc>
+        <w:tc>
+          <w:tcPr>
+            <w:tcW w:w="1260" w:type="dxa"/>
+          </w:tcPr>
+          <w:p>
+            <w:pPr>
+              <w:jc w:val="center"/>
+              <w:rPr>
+                <w:rFonts w:ascii="Times New Roman" w:hAnsi="Times New Roman" w:cs="Times New Roman"/>
+                <w:sz w:val="24"/>
+                <w:szCs w:val="24"/>
+              </w:rPr>
+            </w:pPr>
+            <w:r>
+              <w:rPr>
+                <w:rFonts w:ascii="Times New Roman" w:hAnsi="Times New Roman" w:cs="Times New Roman"/>
+                <w:sz w:val="24"/>
+                <w:szCs w:val="24"/>
+              </w:rPr>
+              <w:t>1</w:t>
+            </w:r>
+            <w:r>
+              <w:rPr>
+                <w:rFonts w:ascii="Times New Roman" w:hAnsi="Times New Roman" w:cs="Times New Roman"/>
+                <w:sz w:val="24"/>
+                <w:szCs w:val="24"/>
+              </w:rPr>
+              <w:t>.0</w:t>
+            </w:r>
+          </w:p>
+        </w:tc>
+        <w:tc>
+          <w:tcPr>
+            <w:tcW w:w="1440" w:type="dxa"/>
+          </w:tcPr>
+          <w:p>
+            <w:pPr>
+              <w:jc w:val="center"/>
+              <w:rPr>
+                <w:rFonts w:ascii="Times New Roman" w:hAnsi="Times New Roman" w:cs="Times New Roman"/>
+                <w:sz w:val="24"/>
+                <w:szCs w:val="24"/>
+              </w:rPr>
+            </w:pPr>
+            <w:r>
+              <w:rPr>
+                <w:rFonts w:ascii="Times New Roman" w:hAnsi="Times New Roman" w:cs="Times New Roman"/>
+                <w:sz w:val="24"/>
+                <w:szCs w:val="24"/>
+              </w:rPr>
+              <w:t>89</w:t>
+            </w:r>
+            <w:r>
+              <w:rPr>
+                <w:rFonts w:ascii="Times New Roman" w:hAnsi="Times New Roman" w:cs="Times New Roman"/>
+                <w:sz w:val="24"/>
+                <w:szCs w:val="24"/>
+              </w:rPr>
+              <w:t>.0</w:t>
+            </w:r>
+          </w:p>
+        </w:tc>
+        <w:tc>
+          <w:tcPr>
+            <w:tcW w:w="1260" w:type="dxa"/>
+          </w:tcPr>
+          <w:p>
+            <w:pPr>
+              <w:jc w:val="center"/>
+              <w:rPr>
+                <w:rFonts w:ascii="Times New Roman" w:hAnsi="Times New Roman" w:cs="Times New Roman"/>
+                <w:sz w:val="24"/>
+                <w:szCs w:val="24"/>
+              </w:rPr>
+            </w:pPr>
+            <w:r>
+              <w:rPr>
+                <w:rFonts w:ascii="Times New Roman" w:hAnsi="Times New Roman" w:cs="Times New Roman"/>
+                <w:sz w:val="24"/>
+                <w:szCs w:val="24"/>
+              </w:rPr>
+              <w:t>1.</w:t>
+            </w:r>
+            <w:r>
+              <w:rPr>
+                <w:rFonts w:ascii="Times New Roman" w:hAnsi="Times New Roman" w:cs="Times New Roman"/>
+                <w:sz w:val="24"/>
+                <w:szCs w:val="24"/>
+              </w:rPr>
+              <w:t>0</w:t>
+            </w:r>
+          </w:p>
+        </w:tc>
+        <w:tc>
+          <w:tcPr>
+            <w:tcW w:w="1530" w:type="dxa"/>
+          </w:tcPr>
+          <w:p>
+            <w:pPr>
+              <w:jc w:val="center"/>
+              <w:rPr>
+                <w:rFonts w:ascii="Times New Roman" w:hAnsi="Times New Roman" w:cs="Times New Roman"/>
+                <w:sz w:val="24"/>
+                <w:szCs w:val="24"/>
+              </w:rPr>
+            </w:pPr>
+            <w:r>
+              <w:rPr>
+                <w:rFonts w:ascii="Times New Roman" w:hAnsi="Times New Roman" w:cs="Times New Roman"/>
+                <w:sz w:val="24"/>
+                <w:szCs w:val="24"/>
+              </w:rPr>
+              <w:t>2.</w:t>
+            </w:r>
+            <w:r>
+              <w:rPr>
+                <w:rFonts w:ascii="Times New Roman" w:hAnsi="Times New Roman" w:cs="Times New Roman"/>
+                <w:sz w:val="24"/>
+                <w:szCs w:val="24"/>
+              </w:rPr>
+              <w:t>0</w:t>
+            </w:r>
+          </w:p>
+        </w:tc>
+        <w:tc>
+          <w:tcPr>
+            <w:tcW w:w="1350" w:type="dxa"/>
+          </w:tcPr>
+          <w:p>
+            <w:pPr>
+              <w:jc w:val="center"/>
+              <w:rPr>
+                <w:rFonts w:ascii="Times New Roman" w:hAnsi="Times New Roman" w:cs="Times New Roman"/>
+                <w:sz w:val="24"/>
+                <w:szCs w:val="24"/>
+              </w:rPr>
+            </w:pPr>
+            <w:r>
+              <w:rPr>
+                <w:rFonts w:ascii="Times New Roman" w:hAnsi="Times New Roman" w:cs="Times New Roman"/>
+                <w:sz w:val="24"/>
+                <w:szCs w:val="24"/>
+              </w:rPr>
+              <w:t>1.</w:t>
+            </w:r>
+            <w:r>
+              <w:rPr>
+                <w:rFonts w:ascii="Times New Roman" w:hAnsi="Times New Roman" w:cs="Times New Roman"/>
+                <w:sz w:val="24"/>
+                <w:szCs w:val="24"/>
+              </w:rPr>
+              <w:t>0</w:t>
+            </w:r>
+          </w:p>
+        </w:tc>
+        <w:tc>
+          <w:tcPr>
+            <w:tcW w:w="1440" w:type="dxa"/>
+          </w:tcPr>
+          <w:p>
+            <w:pPr>
+              <w:jc w:val="center"/>
+              <w:rPr>
+                <w:rFonts w:ascii="Times New Roman" w:hAnsi="Times New Roman" w:cs="Times New Roman"/>
+                <w:sz w:val="24"/>
+                <w:szCs w:val="24"/>
+              </w:rPr>
+            </w:pPr>
+            <w:r>
+              <w:rPr>
+                <w:rFonts w:ascii="Times New Roman" w:hAnsi="Times New Roman" w:cs="Times New Roman"/>
+                <w:sz w:val="24"/>
+                <w:szCs w:val="24"/>
+              </w:rPr>
+              <w:t>2</w:t>
+            </w:r>
+            <w:r>
+              <w:rPr>
+                <w:rFonts w:ascii="Times New Roman" w:hAnsi="Times New Roman" w:cs="Times New Roman"/>
+                <w:sz w:val="24"/>
+                <w:szCs w:val="24"/>
+              </w:rPr>
+              <w:t>.0</w:t>
+            </w:r>
+          </w:p>
+        </w:tc>
+      </w:tr>
+      <w:tr>
+        <w:tc>
+          <w:tcPr>
+            <w:tcW w:w="1525" w:type="dxa"/>
+            <w:shd w:val="clear" w:color="auto" w:fill="D9D9D9" w:themeFill="background1" w:themeFillShade="D9"/>
+          </w:tcPr>
+          <w:p>
+            <w:pPr>
+              <w:jc w:val="center"/>
+              <w:rPr>
+                <w:rFonts w:ascii="Times New Roman" w:hAnsi="Times New Roman" w:cs="Times New Roman"/>
+                <w:sz w:val="24"/>
+                <w:szCs w:val="24"/>
+              </w:rPr>
+            </w:pPr>
+            <w:r>
+              <w:rPr>
+                <w:rFonts w:ascii="Times New Roman" w:hAnsi="Times New Roman" w:cs="Times New Roman"/>
+                <w:sz w:val="24"/>
+                <w:szCs w:val="24"/>
+              </w:rPr>
+              <w:t>Up Arrow</w:t>
+            </w:r>
+          </w:p>
+        </w:tc>
+        <w:tc>
+          <w:tcPr>
+            <w:tcW w:w="1260" w:type="dxa"/>
+          </w:tcPr>
+          <w:p>
+            <w:pPr>
+              <w:jc w:val="center"/>
+              <w:rPr>
+                <w:rFonts w:ascii="Times New Roman" w:hAnsi="Times New Roman" w:cs="Times New Roman"/>
+                <w:sz w:val="24"/>
+                <w:szCs w:val="24"/>
+              </w:rPr>
+            </w:pPr>
+            <w:r>
+              <w:rPr>
+                <w:rFonts w:ascii="Times New Roman" w:hAnsi="Times New Roman" w:cs="Times New Roman"/>
+                <w:sz w:val="24"/>
+                <w:szCs w:val="24"/>
+              </w:rPr>
+              <w:t>3.</w:t>
+            </w:r>
+            <w:r>
+              <w:rPr>
+                <w:rFonts w:ascii="Times New Roman" w:hAnsi="Times New Roman" w:cs="Times New Roman"/>
+                <w:sz w:val="24"/>
+                <w:szCs w:val="24"/>
+              </w:rPr>
+              <w:t>0</w:t>
+            </w:r>
+          </w:p>
+        </w:tc>
+        <w:tc>
+          <w:tcPr>
+            <w:tcW w:w="1440" w:type="dxa"/>
+          </w:tcPr>
+          <w:p>
+            <w:pPr>
+              <w:jc w:val="center"/>
+              <w:rPr>
+                <w:rFonts w:ascii="Times New Roman" w:hAnsi="Times New Roman" w:cs="Times New Roman"/>
+                <w:sz w:val="24"/>
+                <w:szCs w:val="24"/>
+              </w:rPr>
+            </w:pPr>
+            <w:r>
+              <w:rPr>
+                <w:rFonts w:ascii="Times New Roman" w:hAnsi="Times New Roman" w:cs="Times New Roman"/>
+                <w:sz w:val="24"/>
+                <w:szCs w:val="24"/>
+              </w:rPr>
+              <w:t>3</w:t>
+            </w:r>
+            <w:r>
+              <w:rPr>
+                <w:rFonts w:ascii="Times New Roman" w:hAnsi="Times New Roman" w:cs="Times New Roman"/>
+                <w:sz w:val="24"/>
+                <w:szCs w:val="24"/>
+              </w:rPr>
+              <w:t>.0</w:t>
+            </w:r>
+          </w:p>
+        </w:tc>
+        <w:tc>
+          <w:tcPr>
+            <w:tcW w:w="1260" w:type="dxa"/>
+          </w:tcPr>
+          <w:p>
+            <w:pPr>
+              <w:jc w:val="center"/>
+              <w:rPr>
+                <w:rFonts w:ascii="Times New Roman" w:hAnsi="Times New Roman" w:cs="Times New Roman"/>
+                <w:sz w:val="24"/>
+                <w:szCs w:val="24"/>
+              </w:rPr>
+            </w:pPr>
+            <w:r>
+              <w:rPr>
+                <w:rFonts w:ascii="Times New Roman" w:hAnsi="Times New Roman" w:cs="Times New Roman"/>
+                <w:sz w:val="24"/>
+                <w:szCs w:val="24"/>
+              </w:rPr>
+              <w:t>8</w:t>
+            </w:r>
+            <w:r>
+              <w:rPr>
+                <w:rFonts w:ascii="Times New Roman" w:hAnsi="Times New Roman" w:cs="Times New Roman"/>
+                <w:sz w:val="24"/>
+                <w:szCs w:val="24"/>
+              </w:rPr>
+              <w:t>5</w:t>
+            </w:r>
+            <w:r>
+              <w:rPr>
+                <w:rFonts w:ascii="Times New Roman" w:hAnsi="Times New Roman" w:cs="Times New Roman"/>
+                <w:sz w:val="24"/>
+                <w:szCs w:val="24"/>
+              </w:rPr>
+              <w:t>.0</w:t>
+            </w:r>
+          </w:p>
+        </w:tc>
+        <w:tc>
+          <w:tcPr>
+            <w:tcW w:w="1530" w:type="dxa"/>
+          </w:tcPr>
+          <w:p>
+            <w:pPr>
+              <w:jc w:val="center"/>
+              <w:rPr>
+                <w:rFonts w:ascii="Times New Roman" w:hAnsi="Times New Roman" w:cs="Times New Roman"/>
+                <w:sz w:val="24"/>
+                <w:szCs w:val="24"/>
+              </w:rPr>
+            </w:pPr>
+            <w:r>
+              <w:rPr>
+                <w:rFonts w:ascii="Times New Roman" w:hAnsi="Times New Roman" w:cs="Times New Roman"/>
+                <w:sz w:val="24"/>
+                <w:szCs w:val="24"/>
+              </w:rPr>
+              <w:t>3</w:t>
+            </w:r>
+            <w:r>
+              <w:rPr>
+                <w:rFonts w:ascii="Times New Roman" w:hAnsi="Times New Roman" w:cs="Times New Roman"/>
+                <w:sz w:val="24"/>
+                <w:szCs w:val="24"/>
+              </w:rPr>
+              <w:t>.0</w:t>
+            </w:r>
+          </w:p>
+        </w:tc>
+        <w:tc>
+          <w:tcPr>
+            <w:tcW w:w="1350" w:type="dxa"/>
+          </w:tcPr>
+          <w:p>
+            <w:pPr>
+              <w:jc w:val="center"/>
+              <w:rPr>
+                <w:rFonts w:ascii="Times New Roman" w:hAnsi="Times New Roman" w:cs="Times New Roman"/>
+                <w:sz w:val="24"/>
+                <w:szCs w:val="24"/>
+              </w:rPr>
+            </w:pPr>
+            <w:r>
+              <w:rPr>
+                <w:rFonts w:ascii="Times New Roman" w:hAnsi="Times New Roman" w:cs="Times New Roman"/>
+                <w:sz w:val="24"/>
+                <w:szCs w:val="24"/>
+              </w:rPr>
+              <w:t>4.</w:t>
+            </w:r>
+            <w:r>
+              <w:rPr>
+                <w:rFonts w:ascii="Times New Roman" w:hAnsi="Times New Roman" w:cs="Times New Roman"/>
+                <w:sz w:val="24"/>
+                <w:szCs w:val="24"/>
+              </w:rPr>
+              <w:t>0</w:t>
+            </w:r>
+          </w:p>
+        </w:tc>
+        <w:tc>
+          <w:tcPr>
+            <w:tcW w:w="1440" w:type="dxa"/>
+          </w:tcPr>
+          <w:p>
+            <w:pPr>
+              <w:jc w:val="center"/>
+              <w:rPr>
+                <w:rFonts w:ascii="Times New Roman" w:hAnsi="Times New Roman" w:cs="Times New Roman"/>
+                <w:sz w:val="24"/>
+                <w:szCs w:val="24"/>
+              </w:rPr>
+            </w:pPr>
+            <w:r>
+              <w:rPr>
+                <w:rFonts w:ascii="Times New Roman" w:hAnsi="Times New Roman" w:cs="Times New Roman"/>
+                <w:sz w:val="24"/>
+                <w:szCs w:val="24"/>
+              </w:rPr>
+              <w:t>1.</w:t>
+            </w:r>
+            <w:r>
+              <w:rPr>
+                <w:rFonts w:ascii="Times New Roman" w:hAnsi="Times New Roman" w:cs="Times New Roman"/>
+                <w:sz w:val="24"/>
+                <w:szCs w:val="24"/>
+              </w:rPr>
+              <w:t>0</w:t>
+            </w:r>
+          </w:p>
+        </w:tc>
+      </w:tr>
+      <w:tr>
+        <w:tc>
+          <w:tcPr>
+            <w:tcW w:w="1525" w:type="dxa"/>
+            <w:shd w:val="clear" w:color="auto" w:fill="D9D9D9" w:themeFill="background1" w:themeFillShade="D9"/>
+          </w:tcPr>
+          <w:p>
+            <w:pPr>
+              <w:jc w:val="center"/>
+              <w:rPr>
+                <w:rFonts w:ascii="Times New Roman" w:hAnsi="Times New Roman" w:cs="Times New Roman"/>
+                <w:sz w:val="24"/>
+                <w:szCs w:val="24"/>
+              </w:rPr>
+            </w:pPr>
+            <w:r>
+              <w:rPr>
+                <w:rFonts w:ascii="Times New Roman" w:hAnsi="Times New Roman" w:cs="Times New Roman"/>
+                <w:sz w:val="24"/>
+                <w:szCs w:val="24"/>
+              </w:rPr>
+              <w:t>Down Arrow</w:t>
+            </w:r>
+          </w:p>
+        </w:tc>
+        <w:tc>
+          <w:tcPr>
+            <w:tcW w:w="1260" w:type="dxa"/>
+          </w:tcPr>
+          <w:p>
+            <w:pPr>
+              <w:jc w:val="center"/>
+              <w:rPr>
+                <w:rFonts w:ascii="Times New Roman" w:hAnsi="Times New Roman" w:cs="Times New Roman"/>
+                <w:sz w:val="24"/>
+                <w:szCs w:val="24"/>
+              </w:rPr>
+            </w:pPr>
+            <w:r>
+              <w:rPr>
+                <w:rFonts w:ascii="Times New Roman" w:hAnsi="Times New Roman" w:cs="Times New Roman"/>
+                <w:sz w:val="24"/>
+                <w:szCs w:val="24"/>
+              </w:rPr>
+              <w:t>1.0</w:t>
+            </w:r>
+          </w:p>
+        </w:tc>
+        <w:tc>
+          <w:tcPr>
+            <w:tcW w:w="1440" w:type="dxa"/>
+          </w:tcPr>
+          <w:p>
+            <w:pPr>
+              <w:jc w:val="center"/>
+              <w:rPr>
+                <w:rFonts w:ascii="Times New Roman" w:hAnsi="Times New Roman" w:cs="Times New Roman"/>
+                <w:sz w:val="24"/>
+                <w:szCs w:val="24"/>
+              </w:rPr>
+            </w:pPr>
+            <w:r>
+              <w:rPr>
+                <w:rFonts w:ascii="Times New Roman" w:hAnsi="Times New Roman" w:cs="Times New Roman"/>
+                <w:sz w:val="24"/>
+                <w:szCs w:val="24"/>
+              </w:rPr>
+              <w:t>1.</w:t>
+            </w:r>
+            <w:r>
+              <w:rPr>
+                <w:rFonts w:ascii="Times New Roman" w:hAnsi="Times New Roman" w:cs="Times New Roman"/>
+                <w:sz w:val="24"/>
+                <w:szCs w:val="24"/>
+              </w:rPr>
+              <w:t>0</w:t>
+            </w:r>
+          </w:p>
+        </w:tc>
+        <w:tc>
+          <w:tcPr>
+            <w:tcW w:w="1260" w:type="dxa"/>
+          </w:tcPr>
+          <w:p>
+            <w:pPr>
+              <w:jc w:val="center"/>
+              <w:rPr>
+                <w:rFonts w:ascii="Times New Roman" w:hAnsi="Times New Roman" w:cs="Times New Roman"/>
+                <w:sz w:val="24"/>
+                <w:szCs w:val="24"/>
+              </w:rPr>
+            </w:pPr>
+            <w:r>
+              <w:rPr>
+                <w:rFonts w:ascii="Times New Roman" w:hAnsi="Times New Roman" w:cs="Times New Roman"/>
+                <w:sz w:val="24"/>
+                <w:szCs w:val="24"/>
+              </w:rPr>
+              <w:t>3.0</w:t>
+            </w:r>
+          </w:p>
+        </w:tc>
+        <w:tc>
+          <w:tcPr>
+            <w:tcW w:w="1530" w:type="dxa"/>
+          </w:tcPr>
+          <w:p>
+            <w:pPr>
+              <w:jc w:val="center"/>
+              <w:rPr>
+                <w:rFonts w:ascii="Times New Roman" w:hAnsi="Times New Roman" w:cs="Times New Roman"/>
+                <w:sz w:val="24"/>
+                <w:szCs w:val="24"/>
+              </w:rPr>
+            </w:pPr>
+            <w:r>
+              <w:rPr>
+                <w:rFonts w:ascii="Times New Roman" w:hAnsi="Times New Roman" w:cs="Times New Roman"/>
+                <w:sz w:val="24"/>
+                <w:szCs w:val="24"/>
+              </w:rPr>
+              <w:t>87</w:t>
+            </w:r>
+            <w:r>
+              <w:rPr>
+                <w:rFonts w:ascii="Times New Roman" w:hAnsi="Times New Roman" w:cs="Times New Roman"/>
+                <w:sz w:val="24"/>
+                <w:szCs w:val="24"/>
+              </w:rPr>
+              <w:t>.0</w:t>
+            </w:r>
+          </w:p>
+        </w:tc>
+        <w:tc>
+          <w:tcPr>
+            <w:tcW w:w="1350" w:type="dxa"/>
+          </w:tcPr>
+          <w:p>
+            <w:pPr>
+              <w:jc w:val="center"/>
+              <w:rPr>
+                <w:rFonts w:ascii="Times New Roman" w:hAnsi="Times New Roman" w:cs="Times New Roman"/>
+                <w:sz w:val="24"/>
+                <w:szCs w:val="24"/>
+              </w:rPr>
+            </w:pPr>
+            <w:r>
+              <w:rPr>
+                <w:rFonts w:ascii="Times New Roman" w:hAnsi="Times New Roman" w:cs="Times New Roman"/>
+                <w:sz w:val="24"/>
+                <w:szCs w:val="24"/>
+              </w:rPr>
+              <w:t>1.</w:t>
+            </w:r>
+            <w:r>
+              <w:rPr>
+                <w:rFonts w:ascii="Times New Roman" w:hAnsi="Times New Roman" w:cs="Times New Roman"/>
+                <w:sz w:val="24"/>
+                <w:szCs w:val="24"/>
+              </w:rPr>
+              <w:t>0</w:t>
+            </w:r>
+          </w:p>
+        </w:tc>
+        <w:tc>
+          <w:tcPr>
+            <w:tcW w:w="1440" w:type="dxa"/>
+          </w:tcPr>
+          <w:p>
+            <w:pPr>
+              <w:jc w:val="center"/>
+              <w:rPr>
+                <w:rFonts w:ascii="Times New Roman" w:hAnsi="Times New Roman" w:cs="Times New Roman"/>
+                <w:sz w:val="24"/>
+                <w:szCs w:val="24"/>
+              </w:rPr>
+            </w:pPr>
+            <w:r>
+              <w:rPr>
+                <w:rFonts w:ascii="Times New Roman" w:hAnsi="Times New Roman" w:cs="Times New Roman"/>
+                <w:sz w:val="24"/>
+                <w:szCs w:val="24"/>
+              </w:rPr>
+              <w:t>4</w:t>
+            </w:r>
+            <w:r>
+              <w:rPr>
+                <w:rFonts w:ascii="Times New Roman" w:hAnsi="Times New Roman" w:cs="Times New Roman"/>
+                <w:sz w:val="24"/>
+                <w:szCs w:val="24"/>
+              </w:rPr>
+              <w:t>.</w:t>
+            </w:r>
+            <w:r>
+              <w:rPr>
+                <w:rFonts w:ascii="Times New Roman" w:hAnsi="Times New Roman" w:cs="Times New Roman"/>
+                <w:sz w:val="24"/>
+                <w:szCs w:val="24"/>
+              </w:rPr>
+              <w:t>0</w:t>
+            </w:r>
+          </w:p>
+        </w:tc>
+      </w:tr>
+      <w:tr>
+        <w:tc>
+          <w:tcPr>
+            <w:tcW w:w="1525" w:type="dxa"/>
+            <w:shd w:val="clear" w:color="auto" w:fill="D9D9D9" w:themeFill="background1" w:themeFillShade="D9"/>
+          </w:tcPr>
+          <w:p>
+            <w:pPr>
+              <w:jc w:val="center"/>
+              <w:rPr>
+                <w:rFonts w:ascii="Times New Roman" w:hAnsi="Times New Roman" w:cs="Times New Roman"/>
+                <w:sz w:val="24"/>
+                <w:szCs w:val="24"/>
+              </w:rPr>
+            </w:pPr>
+            <w:r>
+              <w:rPr>
+                <w:rFonts w:ascii="Times New Roman" w:hAnsi="Times New Roman" w:cs="Times New Roman"/>
+                <w:sz w:val="24"/>
+                <w:szCs w:val="24"/>
+              </w:rPr>
+              <w:t>Left Arrow</w:t>
+            </w:r>
+          </w:p>
+        </w:tc>
+        <w:tc>
+          <w:tcPr>
+            <w:tcW w:w="1260" w:type="dxa"/>
+          </w:tcPr>
+          <w:p>
+            <w:pPr>
+              <w:jc w:val="center"/>
+              <w:rPr>
+                <w:rFonts w:ascii="Times New Roman" w:hAnsi="Times New Roman" w:cs="Times New Roman"/>
+                <w:sz w:val="24"/>
+                <w:szCs w:val="24"/>
+              </w:rPr>
+            </w:pPr>
+            <w:r>
+              <w:rPr>
+                <w:rFonts w:ascii="Times New Roman" w:hAnsi="Times New Roman" w:cs="Times New Roman"/>
+                <w:sz w:val="24"/>
+                <w:szCs w:val="24"/>
+              </w:rPr>
+              <w:t>2.</w:t>
+            </w:r>
+            <w:r>
+              <w:rPr>
+                <w:rFonts w:ascii="Times New Roman" w:hAnsi="Times New Roman" w:cs="Times New Roman"/>
+                <w:sz w:val="24"/>
+                <w:szCs w:val="24"/>
+              </w:rPr>
+              <w:t>0</w:t>
+            </w:r>
+          </w:p>
+        </w:tc>
+        <w:tc>
+          <w:tcPr>
+            <w:tcW w:w="1440" w:type="dxa"/>
+          </w:tcPr>
+          <w:p>
+            <w:pPr>
+              <w:jc w:val="center"/>
+              <w:rPr>
+                <w:rFonts w:ascii="Times New Roman" w:hAnsi="Times New Roman" w:cs="Times New Roman"/>
+                <w:sz w:val="24"/>
+                <w:szCs w:val="24"/>
+              </w:rPr>
+            </w:pPr>
+            <w:r>
+              <w:rPr>
+                <w:rFonts w:ascii="Times New Roman" w:hAnsi="Times New Roman" w:cs="Times New Roman"/>
+                <w:sz w:val="24"/>
+                <w:szCs w:val="24"/>
+              </w:rPr>
+              <w:t>4</w:t>
+            </w:r>
+            <w:r>
+              <w:rPr>
+                <w:rFonts w:ascii="Times New Roman" w:hAnsi="Times New Roman" w:cs="Times New Roman"/>
+                <w:sz w:val="24"/>
+                <w:szCs w:val="24"/>
+              </w:rPr>
+              <w:t>.0</w:t>
+            </w:r>
+          </w:p>
+        </w:tc>
+        <w:tc>
+          <w:tcPr>
+            <w:tcW w:w="1260" w:type="dxa"/>
+          </w:tcPr>
+          <w:p>
+            <w:pPr>
+              <w:jc w:val="center"/>
+              <w:rPr>
+                <w:rFonts w:ascii="Times New Roman" w:hAnsi="Times New Roman" w:cs="Times New Roman"/>
+                <w:sz w:val="24"/>
+                <w:szCs w:val="24"/>
+              </w:rPr>
+            </w:pPr>
+            <w:r>
+              <w:rPr>
+                <w:rFonts w:ascii="Times New Roman" w:hAnsi="Times New Roman" w:cs="Times New Roman"/>
+                <w:sz w:val="24"/>
+                <w:szCs w:val="24"/>
+              </w:rPr>
+              <w:t>8</w:t>
+            </w:r>
+            <w:r>
+              <w:rPr>
+                <w:rFonts w:ascii="Times New Roman" w:hAnsi="Times New Roman" w:cs="Times New Roman"/>
+                <w:sz w:val="24"/>
+                <w:szCs w:val="24"/>
+              </w:rPr>
+              <w:t>.0</w:t>
+            </w:r>
+          </w:p>
+        </w:tc>
+        <w:tc>
+          <w:tcPr>
+            <w:tcW w:w="1530" w:type="dxa"/>
+          </w:tcPr>
+          <w:p>
+            <w:pPr>
+              <w:jc w:val="center"/>
+              <w:rPr>
+                <w:rFonts w:ascii="Times New Roman" w:hAnsi="Times New Roman" w:cs="Times New Roman"/>
+                <w:sz w:val="24"/>
+                <w:szCs w:val="24"/>
+              </w:rPr>
+            </w:pPr>
+            <w:r>
+              <w:rPr>
+                <w:rFonts w:ascii="Times New Roman" w:hAnsi="Times New Roman" w:cs="Times New Roman"/>
+                <w:sz w:val="24"/>
+                <w:szCs w:val="24"/>
+              </w:rPr>
+              <w:t>1</w:t>
+            </w:r>
+            <w:r>
+              <w:rPr>
+                <w:rFonts w:ascii="Times New Roman" w:hAnsi="Times New Roman" w:cs="Times New Roman"/>
+                <w:sz w:val="24"/>
+                <w:szCs w:val="24"/>
+              </w:rPr>
+              <w:t>.0</w:t>
+            </w:r>
+          </w:p>
+        </w:tc>
+        <w:tc>
+          <w:tcPr>
+            <w:tcW w:w="1350" w:type="dxa"/>
+          </w:tcPr>
+          <w:p>
+            <w:pPr>
+              <w:jc w:val="center"/>
+              <w:rPr>
+                <w:rFonts w:ascii="Times New Roman" w:hAnsi="Times New Roman" w:cs="Times New Roman"/>
+                <w:sz w:val="24"/>
+                <w:szCs w:val="24"/>
+              </w:rPr>
+            </w:pPr>
+            <w:r>
+              <w:rPr>
+                <w:rFonts w:ascii="Times New Roman" w:hAnsi="Times New Roman" w:cs="Times New Roman"/>
+                <w:sz w:val="24"/>
+                <w:szCs w:val="24"/>
+              </w:rPr>
+              <w:t>8</w:t>
+            </w:r>
+            <w:r>
+              <w:rPr>
+                <w:rFonts w:ascii="Times New Roman" w:hAnsi="Times New Roman" w:cs="Times New Roman"/>
+                <w:sz w:val="24"/>
+                <w:szCs w:val="24"/>
+              </w:rPr>
+              <w:t>8</w:t>
+            </w:r>
+            <w:r>
+              <w:rPr>
+                <w:rFonts w:ascii="Times New Roman" w:hAnsi="Times New Roman" w:cs="Times New Roman"/>
+                <w:sz w:val="24"/>
+                <w:szCs w:val="24"/>
+              </w:rPr>
+              <w:t>.0</w:t>
+            </w:r>
+          </w:p>
+        </w:tc>
+        <w:tc>
+          <w:tcPr>
+            <w:tcW w:w="1440" w:type="dxa"/>
+          </w:tcPr>
+          <w:p>
+            <w:pPr>
+              <w:jc w:val="center"/>
+              <w:rPr>
+                <w:rFonts w:ascii="Times New Roman" w:hAnsi="Times New Roman" w:cs="Times New Roman"/>
+                <w:sz w:val="24"/>
+                <w:szCs w:val="24"/>
+              </w:rPr>
+            </w:pPr>
+            <w:r>
+              <w:rPr>
+                <w:rFonts w:ascii="Times New Roman" w:hAnsi="Times New Roman" w:cs="Times New Roman"/>
+                <w:sz w:val="24"/>
+                <w:szCs w:val="24"/>
+              </w:rPr>
+              <w:t>2</w:t>
+            </w:r>
+            <w:r>
+              <w:rPr>
+                <w:rFonts w:ascii="Times New Roman" w:hAnsi="Times New Roman" w:cs="Times New Roman"/>
+                <w:sz w:val="24"/>
+                <w:szCs w:val="24"/>
+              </w:rPr>
+              <w:t>.</w:t>
+            </w:r>
+            <w:r>
+              <w:rPr>
+                <w:rFonts w:ascii="Times New Roman" w:hAnsi="Times New Roman" w:cs="Times New Roman"/>
+                <w:sz w:val="24"/>
+                <w:szCs w:val="24"/>
+              </w:rPr>
+              <w:t>0</w:t>
+            </w:r>
+          </w:p>
+        </w:tc>
+      </w:tr>
+      <w:tr>
+        <w:tc>
+          <w:tcPr>
+            <w:tcW w:w="1525" w:type="dxa"/>
+            <w:shd w:val="clear" w:color="auto" w:fill="D9D9D9" w:themeFill="background1" w:themeFillShade="D9"/>
+          </w:tcPr>
+          <w:p>
+            <w:pPr>
+              <w:jc w:val="center"/>
+              <w:rPr>
+                <w:rFonts w:ascii="Times New Roman" w:hAnsi="Times New Roman" w:cs="Times New Roman"/>
+                <w:sz w:val="24"/>
+                <w:szCs w:val="24"/>
+              </w:rPr>
+            </w:pPr>
+            <w:r>
+              <w:rPr>
+                <w:rFonts w:ascii="Times New Roman" w:hAnsi="Times New Roman" w:cs="Times New Roman"/>
+                <w:sz w:val="24"/>
+                <w:szCs w:val="24"/>
+              </w:rPr>
+              <w:t>Right Arrow</w:t>
+            </w:r>
+          </w:p>
+        </w:tc>
+        <w:tc>
+          <w:tcPr>
+            <w:tcW w:w="1260" w:type="dxa"/>
+          </w:tcPr>
+          <w:p>
+            <w:pPr>
+              <w:jc w:val="center"/>
+              <w:rPr>
+                <w:rFonts w:ascii="Times New Roman" w:hAnsi="Times New Roman" w:cs="Times New Roman"/>
+                <w:sz w:val="24"/>
+                <w:szCs w:val="24"/>
+              </w:rPr>
+            </w:pPr>
+            <w:r>
+              <w:rPr>
+                <w:rFonts w:ascii="Times New Roman" w:hAnsi="Times New Roman" w:cs="Times New Roman"/>
+                <w:sz w:val="24"/>
+                <w:szCs w:val="24"/>
+              </w:rPr>
+              <w:t>2.0</w:t>
+            </w:r>
+          </w:p>
+        </w:tc>
+        <w:tc>
+          <w:tcPr>
+            <w:tcW w:w="1440" w:type="dxa"/>
+          </w:tcPr>
+          <w:p>
+            <w:pPr>
+              <w:jc w:val="center"/>
+              <w:rPr>
+                <w:rFonts w:ascii="Times New Roman" w:hAnsi="Times New Roman" w:cs="Times New Roman"/>
+                <w:sz w:val="24"/>
+                <w:szCs w:val="24"/>
+              </w:rPr>
+            </w:pPr>
+            <w:r>
+              <w:rPr>
+                <w:rFonts w:ascii="Times New Roman" w:hAnsi="Times New Roman" w:cs="Times New Roman"/>
+                <w:sz w:val="24"/>
+                <w:szCs w:val="24"/>
+              </w:rPr>
+              <w:t>1.</w:t>
+            </w:r>
+            <w:r>
+              <w:rPr>
+                <w:rFonts w:ascii="Times New Roman" w:hAnsi="Times New Roman" w:cs="Times New Roman"/>
+                <w:sz w:val="24"/>
+                <w:szCs w:val="24"/>
+              </w:rPr>
+              <w:t>0</w:t>
+            </w:r>
+          </w:p>
+        </w:tc>
+        <w:tc>
+          <w:tcPr>
+            <w:tcW w:w="1260" w:type="dxa"/>
+          </w:tcPr>
+          <w:p>
+            <w:pPr>
+              <w:jc w:val="center"/>
+              <w:rPr>
+                <w:rFonts w:ascii="Times New Roman" w:hAnsi="Times New Roman" w:cs="Times New Roman"/>
+                <w:sz w:val="24"/>
+                <w:szCs w:val="24"/>
+              </w:rPr>
+            </w:pPr>
+            <w:r>
+              <w:rPr>
+                <w:rFonts w:ascii="Times New Roman" w:hAnsi="Times New Roman" w:cs="Times New Roman"/>
+                <w:sz w:val="24"/>
+                <w:szCs w:val="24"/>
+              </w:rPr>
+              <w:t>2.</w:t>
+            </w:r>
+            <w:r>
+              <w:rPr>
+                <w:rFonts w:ascii="Times New Roman" w:hAnsi="Times New Roman" w:cs="Times New Roman"/>
+                <w:sz w:val="24"/>
+                <w:szCs w:val="24"/>
+              </w:rPr>
+              <w:t>0</w:t>
+            </w:r>
+          </w:p>
+        </w:tc>
+        <w:tc>
+          <w:tcPr>
+            <w:tcW w:w="1530" w:type="dxa"/>
+          </w:tcPr>
+          <w:p>
+            <w:pPr>
+              <w:jc w:val="center"/>
+              <w:rPr>
+                <w:rFonts w:ascii="Times New Roman" w:hAnsi="Times New Roman" w:cs="Times New Roman"/>
+                <w:sz w:val="24"/>
+                <w:szCs w:val="24"/>
+              </w:rPr>
+            </w:pPr>
+            <w:r>
+              <w:rPr>
+                <w:rFonts w:ascii="Times New Roman" w:hAnsi="Times New Roman" w:cs="Times New Roman"/>
+                <w:sz w:val="24"/>
+                <w:szCs w:val="24"/>
+              </w:rPr>
+              <w:t>2.</w:t>
+            </w:r>
+            <w:r>
+              <w:rPr>
+                <w:rFonts w:ascii="Times New Roman" w:hAnsi="Times New Roman" w:cs="Times New Roman"/>
+                <w:sz w:val="24"/>
+                <w:szCs w:val="24"/>
+              </w:rPr>
+              <w:t>0</w:t>
+            </w:r>
+          </w:p>
+        </w:tc>
+        <w:tc>
+          <w:tcPr>
+            <w:tcW w:w="1350" w:type="dxa"/>
+          </w:tcPr>
+          <w:p>
+            <w:pPr>
+              <w:jc w:val="center"/>
+              <w:rPr>
+                <w:rFonts w:ascii="Times New Roman" w:hAnsi="Times New Roman" w:cs="Times New Roman"/>
+                <w:sz w:val="24"/>
+                <w:szCs w:val="24"/>
+              </w:rPr>
+            </w:pPr>
+            <w:r>
+              <w:rPr>
+                <w:rFonts w:ascii="Times New Roman" w:hAnsi="Times New Roman" w:cs="Times New Roman"/>
+                <w:sz w:val="24"/>
+                <w:szCs w:val="24"/>
+              </w:rPr>
+              <w:t>6</w:t>
+            </w:r>
+            <w:r>
+              <w:rPr>
+                <w:rFonts w:ascii="Times New Roman" w:hAnsi="Times New Roman" w:cs="Times New Roman"/>
+                <w:sz w:val="24"/>
+                <w:szCs w:val="24"/>
+              </w:rPr>
+              <w:t>.0</w:t>
+            </w:r>
+          </w:p>
+        </w:tc>
+        <w:tc>
+          <w:tcPr>
+            <w:tcW w:w="1440" w:type="dxa"/>
+          </w:tcPr>
+          <w:p>
+            <w:pPr>
+              <w:jc w:val="center"/>
+              <w:rPr>
+                <w:rFonts w:ascii="Times New Roman" w:hAnsi="Times New Roman" w:cs="Times New Roman"/>
+                <w:sz w:val="24"/>
+                <w:szCs w:val="24"/>
+              </w:rPr>
+            </w:pPr>
+            <w:r>
+              <w:rPr>
+                <w:rFonts w:ascii="Times New Roman" w:hAnsi="Times New Roman" w:cs="Times New Roman"/>
+                <w:sz w:val="24"/>
+                <w:szCs w:val="24"/>
+              </w:rPr>
+              <w:t>90</w:t>
+            </w:r>
+            <w:r>
+              <w:rPr>
+                <w:rFonts w:ascii="Times New Roman" w:hAnsi="Times New Roman" w:cs="Times New Roman"/>
+                <w:sz w:val="24"/>
+                <w:szCs w:val="24"/>
+              </w:rPr>
+              <w:t>.0</w:t>
+            </w:r>
+          </w:p>
+        </w:tc>
+      </w:tr>
+    </w:tbl>
+    <w:p>
+      <w:pPr>
         <w:rPr>
           <w:rFonts w:ascii="Times New Roman" w:hAnsi="Times New Roman" w:cs="Times New Roman"/>
           <w:sz w:val="24"/>
@@ -7470,15 +10440,7 @@
           <w:szCs w:val="24"/>
         </w:rPr>
         <w:lastRenderedPageBreak/>
-        <w:t>Updated</w:t>
-      </w:r>
-      <w:r>
-        <w:rPr>
-          <w:rFonts w:ascii="Times New Roman" w:hAnsi="Times New Roman" w:cs="Times New Roman"/>
-          <w:sz w:val="24"/>
-          <w:szCs w:val="24"/>
-        </w:rPr>
-        <w:t xml:space="preserve"> Model Results</w:t>
+        <w:t>Updated Model Results</w:t>
       </w:r>
     </w:p>
     <w:p>
@@ -7510,7 +10472,7 @@
           <w:sz w:val="24"/>
           <w:szCs w:val="24"/>
         </w:rPr>
-        <w:t>7</w:t>
+        <w:t>9</w:t>
       </w:r>
       <w:r>
         <w:rPr>
@@ -7773,85 +10735,53 @@
                 <w:sz w:val="24"/>
                 <w:szCs w:val="24"/>
               </w:rPr>
-              <w:t>9</w:t>
-            </w:r>
-            <w:r>
-              <w:rPr>
-                <w:rFonts w:ascii="Times New Roman" w:hAnsi="Times New Roman" w:cs="Times New Roman"/>
-                <w:sz w:val="24"/>
-                <w:szCs w:val="24"/>
-              </w:rPr>
-              <w:t>5</w:t>
-            </w:r>
-            <w:r>
-              <w:rPr>
-                <w:rFonts w:ascii="Times New Roman" w:hAnsi="Times New Roman" w:cs="Times New Roman"/>
-                <w:sz w:val="24"/>
-                <w:szCs w:val="24"/>
-              </w:rPr>
-              <w:t>.0</w:t>
-            </w:r>
-          </w:p>
-        </w:tc>
-        <w:tc>
-          <w:tcPr>
-            <w:tcW w:w="1440" w:type="dxa"/>
-          </w:tcPr>
-          <w:p>
-            <w:pPr>
-              <w:jc w:val="center"/>
-              <w:rPr>
-                <w:rFonts w:ascii="Times New Roman" w:hAnsi="Times New Roman" w:cs="Times New Roman"/>
-                <w:sz w:val="24"/>
-                <w:szCs w:val="24"/>
-              </w:rPr>
-            </w:pPr>
-            <w:r>
-              <w:rPr>
-                <w:rFonts w:ascii="Times New Roman" w:hAnsi="Times New Roman" w:cs="Times New Roman"/>
-                <w:sz w:val="24"/>
-                <w:szCs w:val="24"/>
-              </w:rPr>
-              <w:t>1</w:t>
-            </w:r>
-            <w:r>
-              <w:rPr>
-                <w:rFonts w:ascii="Times New Roman" w:hAnsi="Times New Roman" w:cs="Times New Roman"/>
-                <w:sz w:val="24"/>
-                <w:szCs w:val="24"/>
-              </w:rPr>
-              <w:t>.0</w:t>
-            </w:r>
-          </w:p>
-        </w:tc>
-        <w:tc>
-          <w:tcPr>
-            <w:tcW w:w="1260" w:type="dxa"/>
-          </w:tcPr>
-          <w:p>
-            <w:pPr>
-              <w:jc w:val="center"/>
-              <w:rPr>
-                <w:rFonts w:ascii="Times New Roman" w:hAnsi="Times New Roman" w:cs="Times New Roman"/>
-                <w:sz w:val="24"/>
-                <w:szCs w:val="24"/>
-              </w:rPr>
-            </w:pPr>
-            <w:r>
-              <w:rPr>
-                <w:rFonts w:ascii="Times New Roman" w:hAnsi="Times New Roman" w:cs="Times New Roman"/>
-                <w:sz w:val="24"/>
-                <w:szCs w:val="24"/>
-              </w:rPr>
-              <w:t>1</w:t>
-            </w:r>
-            <w:r>
-              <w:rPr>
-                <w:rFonts w:ascii="Times New Roman" w:hAnsi="Times New Roman" w:cs="Times New Roman"/>
-                <w:sz w:val="24"/>
-                <w:szCs w:val="24"/>
-              </w:rPr>
-              <w:t>.0</w:t>
+              <w:t>95.0</w:t>
+            </w:r>
+          </w:p>
+        </w:tc>
+        <w:tc>
+          <w:tcPr>
+            <w:tcW w:w="1440" w:type="dxa"/>
+          </w:tcPr>
+          <w:p>
+            <w:pPr>
+              <w:jc w:val="center"/>
+              <w:rPr>
+                <w:rFonts w:ascii="Times New Roman" w:hAnsi="Times New Roman" w:cs="Times New Roman"/>
+                <w:sz w:val="24"/>
+                <w:szCs w:val="24"/>
+              </w:rPr>
+            </w:pPr>
+            <w:r>
+              <w:rPr>
+                <w:rFonts w:ascii="Times New Roman" w:hAnsi="Times New Roman" w:cs="Times New Roman"/>
+                <w:sz w:val="24"/>
+                <w:szCs w:val="24"/>
+              </w:rPr>
+              <w:t>1.0</w:t>
+            </w:r>
+          </w:p>
+        </w:tc>
+        <w:tc>
+          <w:tcPr>
+            <w:tcW w:w="1260" w:type="dxa"/>
+          </w:tcPr>
+          <w:p>
+            <w:pPr>
+              <w:jc w:val="center"/>
+              <w:rPr>
+                <w:rFonts w:ascii="Times New Roman" w:hAnsi="Times New Roman" w:cs="Times New Roman"/>
+                <w:sz w:val="24"/>
+                <w:szCs w:val="24"/>
+              </w:rPr>
+            </w:pPr>
+            <w:r>
+              <w:rPr>
+                <w:rFonts w:ascii="Times New Roman" w:hAnsi="Times New Roman" w:cs="Times New Roman"/>
+                <w:sz w:val="24"/>
+                <w:szCs w:val="24"/>
+              </w:rPr>
+              <w:t>1.0</w:t>
             </w:r>
           </w:p>
         </w:tc>
@@ -7874,15 +10804,7 @@
                 <w:sz w:val="24"/>
                 <w:szCs w:val="24"/>
               </w:rPr>
-              <w:t>2</w:t>
-            </w:r>
-            <w:r>
-              <w:rPr>
-                <w:rFonts w:ascii="Times New Roman" w:hAnsi="Times New Roman" w:cs="Times New Roman"/>
-                <w:sz w:val="24"/>
-                <w:szCs w:val="24"/>
-              </w:rPr>
-              <w:t>.0</w:t>
+              <w:t>2.0</w:t>
             </w:r>
           </w:p>
         </w:tc>
@@ -7928,15 +10850,7 @@
                 <w:sz w:val="24"/>
                 <w:szCs w:val="24"/>
               </w:rPr>
-              <w:t>1.</w:t>
-            </w:r>
-            <w:r>
-              <w:rPr>
-                <w:rFonts w:ascii="Times New Roman" w:hAnsi="Times New Roman" w:cs="Times New Roman"/>
-                <w:sz w:val="24"/>
-                <w:szCs w:val="24"/>
-              </w:rPr>
-              <w:t>0</w:t>
+              <w:t>1.0</w:t>
             </w:r>
           </w:p>
         </w:tc>
@@ -7985,85 +10899,53 @@
                 <w:sz w:val="24"/>
                 <w:szCs w:val="24"/>
               </w:rPr>
-              <w:t>2</w:t>
-            </w:r>
-            <w:r>
-              <w:rPr>
-                <w:rFonts w:ascii="Times New Roman" w:hAnsi="Times New Roman" w:cs="Times New Roman"/>
-                <w:sz w:val="24"/>
-                <w:szCs w:val="24"/>
-              </w:rPr>
-              <w:t>.0</w:t>
-            </w:r>
-          </w:p>
-        </w:tc>
-        <w:tc>
-          <w:tcPr>
-            <w:tcW w:w="1440" w:type="dxa"/>
-          </w:tcPr>
-          <w:p>
-            <w:pPr>
-              <w:jc w:val="center"/>
-              <w:rPr>
-                <w:rFonts w:ascii="Times New Roman" w:hAnsi="Times New Roman" w:cs="Times New Roman"/>
-                <w:sz w:val="24"/>
-                <w:szCs w:val="24"/>
-              </w:rPr>
-            </w:pPr>
-            <w:r>
-              <w:rPr>
-                <w:rFonts w:ascii="Times New Roman" w:hAnsi="Times New Roman" w:cs="Times New Roman"/>
-                <w:sz w:val="24"/>
-                <w:szCs w:val="24"/>
-              </w:rPr>
-              <w:t>9</w:t>
-            </w:r>
-            <w:r>
-              <w:rPr>
-                <w:rFonts w:ascii="Times New Roman" w:hAnsi="Times New Roman" w:cs="Times New Roman"/>
-                <w:sz w:val="24"/>
-                <w:szCs w:val="24"/>
-              </w:rPr>
-              <w:t>8</w:t>
-            </w:r>
-            <w:r>
-              <w:rPr>
-                <w:rFonts w:ascii="Times New Roman" w:hAnsi="Times New Roman" w:cs="Times New Roman"/>
-                <w:sz w:val="24"/>
-                <w:szCs w:val="24"/>
-              </w:rPr>
-              <w:t>.0</w:t>
-            </w:r>
-          </w:p>
-        </w:tc>
-        <w:tc>
-          <w:tcPr>
-            <w:tcW w:w="1260" w:type="dxa"/>
-          </w:tcPr>
-          <w:p>
-            <w:pPr>
-              <w:jc w:val="center"/>
-              <w:rPr>
-                <w:rFonts w:ascii="Times New Roman" w:hAnsi="Times New Roman" w:cs="Times New Roman"/>
-                <w:sz w:val="24"/>
-                <w:szCs w:val="24"/>
-              </w:rPr>
-            </w:pPr>
-            <w:r>
-              <w:rPr>
-                <w:rFonts w:ascii="Times New Roman" w:hAnsi="Times New Roman" w:cs="Times New Roman"/>
-                <w:sz w:val="24"/>
-                <w:szCs w:val="24"/>
-              </w:rPr>
-              <w:t>1</w:t>
-            </w:r>
-            <w:r>
-              <w:rPr>
-                <w:rFonts w:ascii="Times New Roman" w:hAnsi="Times New Roman" w:cs="Times New Roman"/>
-                <w:sz w:val="24"/>
-                <w:szCs w:val="24"/>
-              </w:rPr>
-              <w:t>.0</w:t>
+              <w:t>2.0</w:t>
+            </w:r>
+          </w:p>
+        </w:tc>
+        <w:tc>
+          <w:tcPr>
+            <w:tcW w:w="1440" w:type="dxa"/>
+          </w:tcPr>
+          <w:p>
+            <w:pPr>
+              <w:jc w:val="center"/>
+              <w:rPr>
+                <w:rFonts w:ascii="Times New Roman" w:hAnsi="Times New Roman" w:cs="Times New Roman"/>
+                <w:sz w:val="24"/>
+                <w:szCs w:val="24"/>
+              </w:rPr>
+            </w:pPr>
+            <w:r>
+              <w:rPr>
+                <w:rFonts w:ascii="Times New Roman" w:hAnsi="Times New Roman" w:cs="Times New Roman"/>
+                <w:sz w:val="24"/>
+                <w:szCs w:val="24"/>
+              </w:rPr>
+              <w:t>98.0</w:t>
+            </w:r>
+          </w:p>
+        </w:tc>
+        <w:tc>
+          <w:tcPr>
+            <w:tcW w:w="1260" w:type="dxa"/>
+          </w:tcPr>
+          <w:p>
+            <w:pPr>
+              <w:jc w:val="center"/>
+              <w:rPr>
+                <w:rFonts w:ascii="Times New Roman" w:hAnsi="Times New Roman" w:cs="Times New Roman"/>
+                <w:sz w:val="24"/>
+                <w:szCs w:val="24"/>
+              </w:rPr>
+            </w:pPr>
+            <w:r>
+              <w:rPr>
+                <w:rFonts w:ascii="Times New Roman" w:hAnsi="Times New Roman" w:cs="Times New Roman"/>
+                <w:sz w:val="24"/>
+                <w:szCs w:val="24"/>
+              </w:rPr>
+              <w:t>1.0</w:t>
             </w:r>
           </w:p>
         </w:tc>
@@ -8086,15 +10968,7 @@
                 <w:sz w:val="24"/>
                 <w:szCs w:val="24"/>
               </w:rPr>
-              <w:t>2</w:t>
-            </w:r>
-            <w:r>
-              <w:rPr>
-                <w:rFonts w:ascii="Times New Roman" w:hAnsi="Times New Roman" w:cs="Times New Roman"/>
-                <w:sz w:val="24"/>
-                <w:szCs w:val="24"/>
-              </w:rPr>
-              <w:t>.0</w:t>
+              <w:t>2.0</w:t>
             </w:r>
           </w:p>
         </w:tc>
@@ -8235,15 +11109,7 @@
                 <w:sz w:val="24"/>
                 <w:szCs w:val="24"/>
               </w:rPr>
-              <w:t>96</w:t>
-            </w:r>
-            <w:r>
-              <w:rPr>
-                <w:rFonts w:ascii="Times New Roman" w:hAnsi="Times New Roman" w:cs="Times New Roman"/>
-                <w:sz w:val="24"/>
-                <w:szCs w:val="24"/>
-              </w:rPr>
-              <w:t>.0</w:t>
+              <w:t>96.0</w:t>
             </w:r>
           </w:p>
         </w:tc>
@@ -8266,15 +11132,7 @@
                 <w:sz w:val="24"/>
                 <w:szCs w:val="24"/>
               </w:rPr>
-              <w:t>1</w:t>
-            </w:r>
-            <w:r>
-              <w:rPr>
-                <w:rFonts w:ascii="Times New Roman" w:hAnsi="Times New Roman" w:cs="Times New Roman"/>
-                <w:sz w:val="24"/>
-                <w:szCs w:val="24"/>
-              </w:rPr>
-              <w:t>.0</w:t>
+              <w:t>1.0</w:t>
             </w:r>
           </w:p>
         </w:tc>
@@ -8438,23 +11296,7 @@
                 <w:sz w:val="24"/>
                 <w:szCs w:val="24"/>
               </w:rPr>
-              <w:t>9</w:t>
-            </w:r>
-            <w:r>
-              <w:rPr>
-                <w:rFonts w:ascii="Times New Roman" w:hAnsi="Times New Roman" w:cs="Times New Roman"/>
-                <w:sz w:val="24"/>
-                <w:szCs w:val="24"/>
-              </w:rPr>
-              <w:t>5</w:t>
-            </w:r>
-            <w:r>
-              <w:rPr>
-                <w:rFonts w:ascii="Times New Roman" w:hAnsi="Times New Roman" w:cs="Times New Roman"/>
-                <w:sz w:val="24"/>
-                <w:szCs w:val="24"/>
-              </w:rPr>
-              <w:t>.0</w:t>
+              <w:t>95.0</w:t>
             </w:r>
           </w:p>
         </w:tc>
@@ -8500,15 +11342,7 @@
                 <w:sz w:val="24"/>
                 <w:szCs w:val="24"/>
               </w:rPr>
-              <w:t>2</w:t>
-            </w:r>
-            <w:r>
-              <w:rPr>
-                <w:rFonts w:ascii="Times New Roman" w:hAnsi="Times New Roman" w:cs="Times New Roman"/>
-                <w:sz w:val="24"/>
-                <w:szCs w:val="24"/>
-              </w:rPr>
-              <w:t>.0</w:t>
+              <w:t>2.0</w:t>
             </w:r>
           </w:p>
         </w:tc>
@@ -8557,15 +11391,7 @@
                 <w:sz w:val="24"/>
                 <w:szCs w:val="24"/>
               </w:rPr>
-              <w:t>1</w:t>
-            </w:r>
-            <w:r>
-              <w:rPr>
-                <w:rFonts w:ascii="Times New Roman" w:hAnsi="Times New Roman" w:cs="Times New Roman"/>
-                <w:sz w:val="24"/>
-                <w:szCs w:val="24"/>
-              </w:rPr>
-              <w:t>.0</w:t>
+              <w:t>1.0</w:t>
             </w:r>
           </w:p>
         </w:tc>
@@ -8657,23 +11483,7 @@
                 <w:sz w:val="24"/>
                 <w:szCs w:val="24"/>
               </w:rPr>
-              <w:t>9</w:t>
-            </w:r>
-            <w:r>
-              <w:rPr>
-                <w:rFonts w:ascii="Times New Roman" w:hAnsi="Times New Roman" w:cs="Times New Roman"/>
-                <w:sz w:val="24"/>
-                <w:szCs w:val="24"/>
-              </w:rPr>
-              <w:t>6</w:t>
-            </w:r>
-            <w:r>
-              <w:rPr>
-                <w:rFonts w:ascii="Times New Roman" w:hAnsi="Times New Roman" w:cs="Times New Roman"/>
-                <w:sz w:val="24"/>
-                <w:szCs w:val="24"/>
-              </w:rPr>
-              <w:t>.0</w:t>
+              <w:t>96.0</w:t>
             </w:r>
           </w:p>
         </w:tc>
@@ -8745,8 +11555,69 @@
                 <w:sz w:val="24"/>
                 <w:szCs w:val="24"/>
               </w:rPr>
-              <w:t>2.</w:t>
-            </w:r>
+              <w:t>2.0</w:t>
+            </w:r>
+          </w:p>
+        </w:tc>
+        <w:tc>
+          <w:tcPr>
+            <w:tcW w:w="1440" w:type="dxa"/>
+          </w:tcPr>
+          <w:p>
+            <w:pPr>
+              <w:jc w:val="center"/>
+              <w:rPr>
+                <w:rFonts w:ascii="Times New Roman" w:hAnsi="Times New Roman" w:cs="Times New Roman"/>
+                <w:sz w:val="24"/>
+                <w:szCs w:val="24"/>
+              </w:rPr>
+            </w:pPr>
+            <w:r>
+              <w:rPr>
+                <w:rFonts w:ascii="Times New Roman" w:hAnsi="Times New Roman" w:cs="Times New Roman"/>
+                <w:sz w:val="24"/>
+                <w:szCs w:val="24"/>
+              </w:rPr>
+              <w:t>1.0</w:t>
+            </w:r>
+          </w:p>
+        </w:tc>
+        <w:tc>
+          <w:tcPr>
+            <w:tcW w:w="1260" w:type="dxa"/>
+          </w:tcPr>
+          <w:p>
+            <w:pPr>
+              <w:jc w:val="center"/>
+              <w:rPr>
+                <w:rFonts w:ascii="Times New Roman" w:hAnsi="Times New Roman" w:cs="Times New Roman"/>
+                <w:sz w:val="24"/>
+                <w:szCs w:val="24"/>
+              </w:rPr>
+            </w:pPr>
+            <w:r>
+              <w:rPr>
+                <w:rFonts w:ascii="Times New Roman" w:hAnsi="Times New Roman" w:cs="Times New Roman"/>
+                <w:sz w:val="24"/>
+                <w:szCs w:val="24"/>
+              </w:rPr>
+              <w:t>2.0</w:t>
+            </w:r>
+          </w:p>
+        </w:tc>
+        <w:tc>
+          <w:tcPr>
+            <w:tcW w:w="1530" w:type="dxa"/>
+          </w:tcPr>
+          <w:p>
+            <w:pPr>
+              <w:jc w:val="center"/>
+              <w:rPr>
+                <w:rFonts w:ascii="Times New Roman" w:hAnsi="Times New Roman" w:cs="Times New Roman"/>
+                <w:sz w:val="24"/>
+                <w:szCs w:val="24"/>
+              </w:rPr>
+            </w:pPr>
             <w:r>
               <w:rPr>
                 <w:rFonts w:ascii="Times New Roman" w:hAnsi="Times New Roman" w:cs="Times New Roman"/>
@@ -8759,48 +11630,17 @@
         </w:tc>
         <w:tc>
           <w:tcPr>
-            <w:tcW w:w="1440" w:type="dxa"/>
-          </w:tcPr>
-          <w:p>
-            <w:pPr>
-              <w:jc w:val="center"/>
-              <w:rPr>
-                <w:rFonts w:ascii="Times New Roman" w:hAnsi="Times New Roman" w:cs="Times New Roman"/>
-                <w:sz w:val="24"/>
-                <w:szCs w:val="24"/>
-              </w:rPr>
-            </w:pPr>
-            <w:r>
-              <w:rPr>
-                <w:rFonts w:ascii="Times New Roman" w:hAnsi="Times New Roman" w:cs="Times New Roman"/>
-                <w:sz w:val="24"/>
-                <w:szCs w:val="24"/>
-              </w:rPr>
-              <w:t>1.0</w:t>
-            </w:r>
-          </w:p>
-        </w:tc>
-        <w:tc>
-          <w:tcPr>
-            <w:tcW w:w="1260" w:type="dxa"/>
-          </w:tcPr>
-          <w:p>
-            <w:pPr>
-              <w:jc w:val="center"/>
-              <w:rPr>
-                <w:rFonts w:ascii="Times New Roman" w:hAnsi="Times New Roman" w:cs="Times New Roman"/>
-                <w:sz w:val="24"/>
-                <w:szCs w:val="24"/>
-              </w:rPr>
-            </w:pPr>
-            <w:r>
-              <w:rPr>
-                <w:rFonts w:ascii="Times New Roman" w:hAnsi="Times New Roman" w:cs="Times New Roman"/>
-                <w:sz w:val="24"/>
-                <w:szCs w:val="24"/>
-              </w:rPr>
-              <w:t>2.</w:t>
-            </w:r>
+            <w:tcW w:w="1350" w:type="dxa"/>
+          </w:tcPr>
+          <w:p>
+            <w:pPr>
+              <w:jc w:val="center"/>
+              <w:rPr>
+                <w:rFonts w:ascii="Times New Roman" w:hAnsi="Times New Roman" w:cs="Times New Roman"/>
+                <w:sz w:val="24"/>
+                <w:szCs w:val="24"/>
+              </w:rPr>
+            </w:pPr>
             <w:r>
               <w:rPr>
                 <w:rFonts w:ascii="Times New Roman" w:hAnsi="Times New Roman" w:cs="Times New Roman"/>
@@ -8813,86 +11653,24 @@
         </w:tc>
         <w:tc>
           <w:tcPr>
-            <w:tcW w:w="1530" w:type="dxa"/>
-          </w:tcPr>
-          <w:p>
-            <w:pPr>
-              <w:jc w:val="center"/>
-              <w:rPr>
-                <w:rFonts w:ascii="Times New Roman" w:hAnsi="Times New Roman" w:cs="Times New Roman"/>
-                <w:sz w:val="24"/>
-                <w:szCs w:val="24"/>
-              </w:rPr>
-            </w:pPr>
-            <w:r>
-              <w:rPr>
-                <w:rFonts w:ascii="Times New Roman" w:hAnsi="Times New Roman" w:cs="Times New Roman"/>
-                <w:sz w:val="24"/>
-                <w:szCs w:val="24"/>
-              </w:rPr>
-              <w:t>0</w:t>
-            </w:r>
-          </w:p>
-        </w:tc>
-        <w:tc>
-          <w:tcPr>
-            <w:tcW w:w="1350" w:type="dxa"/>
-          </w:tcPr>
-          <w:p>
-            <w:pPr>
-              <w:jc w:val="center"/>
-              <w:rPr>
-                <w:rFonts w:ascii="Times New Roman" w:hAnsi="Times New Roman" w:cs="Times New Roman"/>
-                <w:sz w:val="24"/>
-                <w:szCs w:val="24"/>
-              </w:rPr>
-            </w:pPr>
-            <w:r>
-              <w:rPr>
-                <w:rFonts w:ascii="Times New Roman" w:hAnsi="Times New Roman" w:cs="Times New Roman"/>
-                <w:sz w:val="24"/>
-                <w:szCs w:val="24"/>
-              </w:rPr>
-              <w:t>0</w:t>
-            </w:r>
-          </w:p>
-        </w:tc>
-        <w:tc>
-          <w:tcPr>
-            <w:tcW w:w="1440" w:type="dxa"/>
-          </w:tcPr>
-          <w:p>
-            <w:pPr>
-              <w:jc w:val="center"/>
-              <w:rPr>
-                <w:rFonts w:ascii="Times New Roman" w:hAnsi="Times New Roman" w:cs="Times New Roman"/>
-                <w:sz w:val="24"/>
-                <w:szCs w:val="24"/>
-              </w:rPr>
-            </w:pPr>
-            <w:r>
-              <w:rPr>
-                <w:rFonts w:ascii="Times New Roman" w:hAnsi="Times New Roman" w:cs="Times New Roman"/>
-                <w:sz w:val="24"/>
-                <w:szCs w:val="24"/>
-              </w:rPr>
-              <w:t>9</w:t>
-            </w:r>
-            <w:r>
-              <w:rPr>
-                <w:rFonts w:ascii="Times New Roman" w:hAnsi="Times New Roman" w:cs="Times New Roman"/>
-                <w:sz w:val="24"/>
-                <w:szCs w:val="24"/>
-              </w:rPr>
-              <w:t>5</w:t>
-            </w:r>
-            <w:r>
-              <w:rPr>
-                <w:rFonts w:ascii="Times New Roman" w:hAnsi="Times New Roman" w:cs="Times New Roman"/>
-                <w:sz w:val="24"/>
-                <w:szCs w:val="24"/>
-              </w:rPr>
-              <w:t>.0</w:t>
+            <w:tcW w:w="1440" w:type="dxa"/>
+          </w:tcPr>
+          <w:p>
+            <w:pPr>
+              <w:jc w:val="center"/>
+              <w:rPr>
+                <w:rFonts w:ascii="Times New Roman" w:hAnsi="Times New Roman" w:cs="Times New Roman"/>
+                <w:sz w:val="24"/>
+                <w:szCs w:val="24"/>
+              </w:rPr>
+            </w:pPr>
+            <w:r>
+              <w:rPr>
+                <w:rFonts w:ascii="Times New Roman" w:hAnsi="Times New Roman" w:cs="Times New Roman"/>
+                <w:sz w:val="24"/>
+                <w:szCs w:val="24"/>
+              </w:rPr>
+              <w:t>95.0</w:t>
             </w:r>
           </w:p>
         </w:tc>
@@ -8936,7 +11714,7 @@
           <w:sz w:val="24"/>
           <w:szCs w:val="24"/>
         </w:rPr>
-        <w:t>8</w:t>
+        <w:t>10</w:t>
       </w:r>
       <w:r>
         <w:rPr>
@@ -10348,7 +13126,7 @@
           <w:sz w:val="24"/>
           <w:szCs w:val="24"/>
         </w:rPr>
-        <w:t>9</w:t>
+        <w:t>11</w:t>
       </w:r>
       <w:r>
         <w:rPr>
@@ -11725,6 +14503,1241 @@
                 <w:szCs w:val="24"/>
               </w:rPr>
               <w:t>.0</w:t>
+            </w:r>
+          </w:p>
+        </w:tc>
+      </w:tr>
+    </w:tbl>
+    <w:p>
+      <w:pPr>
+        <w:jc w:val="center"/>
+        <w:rPr>
+          <w:rFonts w:ascii="Times New Roman" w:hAnsi="Times New Roman" w:cs="Times New Roman"/>
+          <w:b/>
+          <w:bCs/>
+          <w:sz w:val="24"/>
+          <w:szCs w:val="24"/>
+        </w:rPr>
+      </w:pPr>
+    </w:p>
+    <w:p>
+      <w:pPr>
+        <w:jc w:val="center"/>
+        <w:rPr>
+          <w:rFonts w:ascii="Times New Roman" w:hAnsi="Times New Roman" w:cs="Times New Roman"/>
+          <w:b/>
+          <w:bCs/>
+          <w:sz w:val="24"/>
+          <w:szCs w:val="24"/>
+        </w:rPr>
+      </w:pPr>
+      <w:r>
+        <w:rPr>
+          <w:rFonts w:ascii="Times New Roman" w:hAnsi="Times New Roman" w:cs="Times New Roman"/>
+          <w:b/>
+          <w:bCs/>
+          <w:sz w:val="24"/>
+          <w:szCs w:val="24"/>
+        </w:rPr>
+        <w:t xml:space="preserve">Table </w:t>
+      </w:r>
+      <w:r>
+        <w:rPr>
+          <w:rFonts w:ascii="Times New Roman" w:hAnsi="Times New Roman" w:cs="Times New Roman"/>
+          <w:b/>
+          <w:bCs/>
+          <w:sz w:val="24"/>
+          <w:szCs w:val="24"/>
+        </w:rPr>
+        <w:t>12</w:t>
+      </w:r>
+      <w:r>
+        <w:rPr>
+          <w:rFonts w:ascii="Times New Roman" w:hAnsi="Times New Roman" w:cs="Times New Roman"/>
+          <w:b/>
+          <w:bCs/>
+          <w:sz w:val="24"/>
+          <w:szCs w:val="24"/>
+        </w:rPr>
+        <w:t xml:space="preserve">. </w:t>
+      </w:r>
+      <w:r>
+        <w:rPr>
+          <w:rFonts w:ascii="Times New Roman" w:hAnsi="Times New Roman" w:cs="Times New Roman"/>
+          <w:b/>
+          <w:bCs/>
+          <w:sz w:val="24"/>
+          <w:szCs w:val="24"/>
+        </w:rPr>
+        <w:t>SVM SMOTE Shape Execution Traces</w:t>
+      </w:r>
+    </w:p>
+    <w:tbl>
+      <w:tblPr>
+        <w:tblStyle w:val="TableGrid"/>
+        <w:tblW w:w="9805" w:type="dxa"/>
+        <w:tblInd w:w="-225" w:type="dxa"/>
+        <w:tblLook w:val="04A0" w:firstRow="1" w:lastRow="0" w:firstColumn="1" w:lastColumn="0" w:noHBand="0" w:noVBand="1"/>
+      </w:tblPr>
+      <w:tblGrid>
+        <w:gridCol w:w="1525"/>
+        <w:gridCol w:w="1260"/>
+        <w:gridCol w:w="1440"/>
+        <w:gridCol w:w="1260"/>
+        <w:gridCol w:w="1530"/>
+        <w:gridCol w:w="1350"/>
+        <w:gridCol w:w="1440"/>
+      </w:tblGrid>
+      <w:tr>
+        <w:tc>
+          <w:tcPr>
+            <w:tcW w:w="1525" w:type="dxa"/>
+            <w:shd w:val="clear" w:color="auto" w:fill="D9D9D9" w:themeFill="background1" w:themeFillShade="D9"/>
+          </w:tcPr>
+          <w:p>
+            <w:pPr>
+              <w:jc w:val="center"/>
+              <w:rPr>
+                <w:rFonts w:ascii="Times New Roman" w:hAnsi="Times New Roman" w:cs="Times New Roman"/>
+                <w:sz w:val="24"/>
+                <w:szCs w:val="24"/>
+              </w:rPr>
+            </w:pPr>
+            <w:r>
+              <w:rPr>
+                <w:rFonts w:ascii="Times New Roman" w:hAnsi="Times New Roman" w:cs="Times New Roman"/>
+                <w:sz w:val="24"/>
+                <w:szCs w:val="24"/>
+              </w:rPr>
+              <w:t>Shapes</w:t>
+            </w:r>
+          </w:p>
+        </w:tc>
+        <w:tc>
+          <w:tcPr>
+            <w:tcW w:w="1260" w:type="dxa"/>
+            <w:shd w:val="clear" w:color="auto" w:fill="D9D9D9" w:themeFill="background1" w:themeFillShade="D9"/>
+          </w:tcPr>
+          <w:p>
+            <w:pPr>
+              <w:jc w:val="center"/>
+              <w:rPr>
+                <w:rFonts w:ascii="Times New Roman" w:hAnsi="Times New Roman" w:cs="Times New Roman"/>
+                <w:sz w:val="24"/>
+                <w:szCs w:val="24"/>
+              </w:rPr>
+            </w:pPr>
+            <w:r>
+              <w:rPr>
+                <w:rFonts w:ascii="Times New Roman" w:hAnsi="Times New Roman" w:cs="Times New Roman"/>
+                <w:sz w:val="24"/>
+                <w:szCs w:val="24"/>
+              </w:rPr>
+              <w:t>CW Circle</w:t>
+            </w:r>
+          </w:p>
+        </w:tc>
+        <w:tc>
+          <w:tcPr>
+            <w:tcW w:w="1440" w:type="dxa"/>
+            <w:shd w:val="clear" w:color="auto" w:fill="D9D9D9" w:themeFill="background1" w:themeFillShade="D9"/>
+          </w:tcPr>
+          <w:p>
+            <w:pPr>
+              <w:jc w:val="center"/>
+              <w:rPr>
+                <w:rFonts w:ascii="Times New Roman" w:hAnsi="Times New Roman" w:cs="Times New Roman"/>
+                <w:sz w:val="24"/>
+                <w:szCs w:val="24"/>
+              </w:rPr>
+            </w:pPr>
+            <w:r>
+              <w:rPr>
+                <w:rFonts w:ascii="Times New Roman" w:hAnsi="Times New Roman" w:cs="Times New Roman"/>
+                <w:sz w:val="24"/>
+                <w:szCs w:val="24"/>
+              </w:rPr>
+              <w:t>CCW Circle</w:t>
+            </w:r>
+          </w:p>
+        </w:tc>
+        <w:tc>
+          <w:tcPr>
+            <w:tcW w:w="1260" w:type="dxa"/>
+            <w:shd w:val="clear" w:color="auto" w:fill="D9D9D9" w:themeFill="background1" w:themeFillShade="D9"/>
+          </w:tcPr>
+          <w:p>
+            <w:pPr>
+              <w:jc w:val="center"/>
+              <w:rPr>
+                <w:rFonts w:ascii="Times New Roman" w:hAnsi="Times New Roman" w:cs="Times New Roman"/>
+                <w:sz w:val="24"/>
+                <w:szCs w:val="24"/>
+              </w:rPr>
+            </w:pPr>
+            <w:r>
+              <w:rPr>
+                <w:rFonts w:ascii="Times New Roman" w:hAnsi="Times New Roman" w:cs="Times New Roman"/>
+                <w:sz w:val="24"/>
+                <w:szCs w:val="24"/>
+              </w:rPr>
+              <w:t>Up Arrow</w:t>
+            </w:r>
+          </w:p>
+        </w:tc>
+        <w:tc>
+          <w:tcPr>
+            <w:tcW w:w="1530" w:type="dxa"/>
+            <w:shd w:val="clear" w:color="auto" w:fill="D9D9D9" w:themeFill="background1" w:themeFillShade="D9"/>
+          </w:tcPr>
+          <w:p>
+            <w:pPr>
+              <w:jc w:val="center"/>
+              <w:rPr>
+                <w:rFonts w:ascii="Times New Roman" w:hAnsi="Times New Roman" w:cs="Times New Roman"/>
+                <w:sz w:val="24"/>
+                <w:szCs w:val="24"/>
+              </w:rPr>
+            </w:pPr>
+            <w:r>
+              <w:rPr>
+                <w:rFonts w:ascii="Times New Roman" w:hAnsi="Times New Roman" w:cs="Times New Roman"/>
+                <w:sz w:val="24"/>
+                <w:szCs w:val="24"/>
+              </w:rPr>
+              <w:t>Down Arrow</w:t>
+            </w:r>
+          </w:p>
+        </w:tc>
+        <w:tc>
+          <w:tcPr>
+            <w:tcW w:w="1350" w:type="dxa"/>
+            <w:shd w:val="clear" w:color="auto" w:fill="D9D9D9" w:themeFill="background1" w:themeFillShade="D9"/>
+          </w:tcPr>
+          <w:p>
+            <w:pPr>
+              <w:jc w:val="center"/>
+              <w:rPr>
+                <w:rFonts w:ascii="Times New Roman" w:hAnsi="Times New Roman" w:cs="Times New Roman"/>
+                <w:sz w:val="24"/>
+                <w:szCs w:val="24"/>
+              </w:rPr>
+            </w:pPr>
+            <w:r>
+              <w:rPr>
+                <w:rFonts w:ascii="Times New Roman" w:hAnsi="Times New Roman" w:cs="Times New Roman"/>
+                <w:sz w:val="24"/>
+                <w:szCs w:val="24"/>
+              </w:rPr>
+              <w:t>Left Arrow</w:t>
+            </w:r>
+          </w:p>
+        </w:tc>
+        <w:tc>
+          <w:tcPr>
+            <w:tcW w:w="1440" w:type="dxa"/>
+            <w:shd w:val="clear" w:color="auto" w:fill="D9D9D9" w:themeFill="background1" w:themeFillShade="D9"/>
+          </w:tcPr>
+          <w:p>
+            <w:pPr>
+              <w:jc w:val="center"/>
+              <w:rPr>
+                <w:rFonts w:ascii="Times New Roman" w:hAnsi="Times New Roman" w:cs="Times New Roman"/>
+                <w:sz w:val="24"/>
+                <w:szCs w:val="24"/>
+              </w:rPr>
+            </w:pPr>
+            <w:r>
+              <w:rPr>
+                <w:rFonts w:ascii="Times New Roman" w:hAnsi="Times New Roman" w:cs="Times New Roman"/>
+                <w:sz w:val="24"/>
+                <w:szCs w:val="24"/>
+              </w:rPr>
+              <w:t>Right Arrow</w:t>
+            </w:r>
+          </w:p>
+        </w:tc>
+      </w:tr>
+      <w:tr>
+        <w:tc>
+          <w:tcPr>
+            <w:tcW w:w="1525" w:type="dxa"/>
+            <w:shd w:val="clear" w:color="auto" w:fill="D9D9D9" w:themeFill="background1" w:themeFillShade="D9"/>
+          </w:tcPr>
+          <w:p>
+            <w:pPr>
+              <w:jc w:val="center"/>
+              <w:rPr>
+                <w:rFonts w:ascii="Times New Roman" w:hAnsi="Times New Roman" w:cs="Times New Roman"/>
+                <w:sz w:val="24"/>
+                <w:szCs w:val="24"/>
+              </w:rPr>
+            </w:pPr>
+            <w:r>
+              <w:rPr>
+                <w:rFonts w:ascii="Times New Roman" w:hAnsi="Times New Roman" w:cs="Times New Roman"/>
+                <w:sz w:val="24"/>
+                <w:szCs w:val="24"/>
+              </w:rPr>
+              <w:t>CW Circle</w:t>
+            </w:r>
+          </w:p>
+        </w:tc>
+        <w:tc>
+          <w:tcPr>
+            <w:tcW w:w="1260" w:type="dxa"/>
+          </w:tcPr>
+          <w:p>
+            <w:pPr>
+              <w:jc w:val="center"/>
+              <w:rPr>
+                <w:rFonts w:ascii="Times New Roman" w:hAnsi="Times New Roman" w:cs="Times New Roman"/>
+                <w:sz w:val="24"/>
+                <w:szCs w:val="24"/>
+              </w:rPr>
+            </w:pPr>
+            <w:r>
+              <w:rPr>
+                <w:rFonts w:ascii="Times New Roman" w:hAnsi="Times New Roman" w:cs="Times New Roman"/>
+                <w:sz w:val="24"/>
+                <w:szCs w:val="24"/>
+              </w:rPr>
+              <w:t>97.0</w:t>
+            </w:r>
+          </w:p>
+        </w:tc>
+        <w:tc>
+          <w:tcPr>
+            <w:tcW w:w="1440" w:type="dxa"/>
+          </w:tcPr>
+          <w:p>
+            <w:pPr>
+              <w:jc w:val="center"/>
+              <w:rPr>
+                <w:rFonts w:ascii="Times New Roman" w:hAnsi="Times New Roman" w:cs="Times New Roman"/>
+                <w:sz w:val="24"/>
+                <w:szCs w:val="24"/>
+              </w:rPr>
+            </w:pPr>
+            <w:r>
+              <w:rPr>
+                <w:rFonts w:ascii="Times New Roman" w:hAnsi="Times New Roman" w:cs="Times New Roman"/>
+                <w:sz w:val="24"/>
+                <w:szCs w:val="24"/>
+              </w:rPr>
+              <w:t>4.0</w:t>
+            </w:r>
+          </w:p>
+        </w:tc>
+        <w:tc>
+          <w:tcPr>
+            <w:tcW w:w="1260" w:type="dxa"/>
+          </w:tcPr>
+          <w:p>
+            <w:pPr>
+              <w:jc w:val="center"/>
+              <w:rPr>
+                <w:rFonts w:ascii="Times New Roman" w:hAnsi="Times New Roman" w:cs="Times New Roman"/>
+                <w:sz w:val="24"/>
+                <w:szCs w:val="24"/>
+              </w:rPr>
+            </w:pPr>
+            <w:r>
+              <w:rPr>
+                <w:rFonts w:ascii="Times New Roman" w:hAnsi="Times New Roman" w:cs="Times New Roman"/>
+                <w:sz w:val="24"/>
+                <w:szCs w:val="24"/>
+              </w:rPr>
+              <w:t>1.0</w:t>
+            </w:r>
+          </w:p>
+        </w:tc>
+        <w:tc>
+          <w:tcPr>
+            <w:tcW w:w="1530" w:type="dxa"/>
+          </w:tcPr>
+          <w:p>
+            <w:pPr>
+              <w:jc w:val="center"/>
+              <w:rPr>
+                <w:rFonts w:ascii="Times New Roman" w:hAnsi="Times New Roman" w:cs="Times New Roman"/>
+                <w:sz w:val="24"/>
+                <w:szCs w:val="24"/>
+              </w:rPr>
+            </w:pPr>
+            <w:r>
+              <w:rPr>
+                <w:rFonts w:ascii="Times New Roman" w:hAnsi="Times New Roman" w:cs="Times New Roman"/>
+                <w:sz w:val="24"/>
+                <w:szCs w:val="24"/>
+              </w:rPr>
+              <w:t>1.0</w:t>
+            </w:r>
+          </w:p>
+        </w:tc>
+        <w:tc>
+          <w:tcPr>
+            <w:tcW w:w="1350" w:type="dxa"/>
+          </w:tcPr>
+          <w:p>
+            <w:pPr>
+              <w:jc w:val="center"/>
+              <w:rPr>
+                <w:rFonts w:ascii="Times New Roman" w:hAnsi="Times New Roman" w:cs="Times New Roman"/>
+                <w:sz w:val="24"/>
+                <w:szCs w:val="24"/>
+              </w:rPr>
+            </w:pPr>
+            <w:r>
+              <w:rPr>
+                <w:rFonts w:ascii="Times New Roman" w:hAnsi="Times New Roman" w:cs="Times New Roman"/>
+                <w:sz w:val="24"/>
+                <w:szCs w:val="24"/>
+              </w:rPr>
+              <w:t>2.0</w:t>
+            </w:r>
+          </w:p>
+        </w:tc>
+        <w:tc>
+          <w:tcPr>
+            <w:tcW w:w="1440" w:type="dxa"/>
+          </w:tcPr>
+          <w:p>
+            <w:pPr>
+              <w:jc w:val="center"/>
+              <w:rPr>
+                <w:rFonts w:ascii="Times New Roman" w:hAnsi="Times New Roman" w:cs="Times New Roman"/>
+                <w:sz w:val="24"/>
+                <w:szCs w:val="24"/>
+              </w:rPr>
+            </w:pPr>
+            <w:r>
+              <w:rPr>
+                <w:rFonts w:ascii="Times New Roman" w:hAnsi="Times New Roman" w:cs="Times New Roman"/>
+                <w:sz w:val="24"/>
+                <w:szCs w:val="24"/>
+              </w:rPr>
+              <w:t>2.0</w:t>
+            </w:r>
+          </w:p>
+        </w:tc>
+      </w:tr>
+      <w:tr>
+        <w:tc>
+          <w:tcPr>
+            <w:tcW w:w="1525" w:type="dxa"/>
+            <w:shd w:val="clear" w:color="auto" w:fill="D9D9D9" w:themeFill="background1" w:themeFillShade="D9"/>
+          </w:tcPr>
+          <w:p>
+            <w:pPr>
+              <w:jc w:val="center"/>
+              <w:rPr>
+                <w:rFonts w:ascii="Times New Roman" w:hAnsi="Times New Roman" w:cs="Times New Roman"/>
+                <w:sz w:val="24"/>
+                <w:szCs w:val="24"/>
+              </w:rPr>
+            </w:pPr>
+            <w:r>
+              <w:rPr>
+                <w:rFonts w:ascii="Times New Roman" w:hAnsi="Times New Roman" w:cs="Times New Roman"/>
+                <w:sz w:val="24"/>
+                <w:szCs w:val="24"/>
+              </w:rPr>
+              <w:t>CCW Circle</w:t>
+            </w:r>
+          </w:p>
+        </w:tc>
+        <w:tc>
+          <w:tcPr>
+            <w:tcW w:w="1260" w:type="dxa"/>
+          </w:tcPr>
+          <w:p>
+            <w:pPr>
+              <w:jc w:val="center"/>
+              <w:rPr>
+                <w:rFonts w:ascii="Times New Roman" w:hAnsi="Times New Roman" w:cs="Times New Roman"/>
+                <w:sz w:val="24"/>
+                <w:szCs w:val="24"/>
+              </w:rPr>
+            </w:pPr>
+            <w:r>
+              <w:rPr>
+                <w:rFonts w:ascii="Times New Roman" w:hAnsi="Times New Roman" w:cs="Times New Roman"/>
+                <w:sz w:val="24"/>
+                <w:szCs w:val="24"/>
+              </w:rPr>
+              <w:t>1.0</w:t>
+            </w:r>
+          </w:p>
+        </w:tc>
+        <w:tc>
+          <w:tcPr>
+            <w:tcW w:w="1440" w:type="dxa"/>
+          </w:tcPr>
+          <w:p>
+            <w:pPr>
+              <w:jc w:val="center"/>
+              <w:rPr>
+                <w:rFonts w:ascii="Times New Roman" w:hAnsi="Times New Roman" w:cs="Times New Roman"/>
+                <w:sz w:val="24"/>
+                <w:szCs w:val="24"/>
+              </w:rPr>
+            </w:pPr>
+            <w:r>
+              <w:rPr>
+                <w:rFonts w:ascii="Times New Roman" w:hAnsi="Times New Roman" w:cs="Times New Roman"/>
+                <w:sz w:val="24"/>
+                <w:szCs w:val="24"/>
+              </w:rPr>
+              <w:t>93.0</w:t>
+            </w:r>
+          </w:p>
+        </w:tc>
+        <w:tc>
+          <w:tcPr>
+            <w:tcW w:w="1260" w:type="dxa"/>
+          </w:tcPr>
+          <w:p>
+            <w:pPr>
+              <w:jc w:val="center"/>
+              <w:rPr>
+                <w:rFonts w:ascii="Times New Roman" w:hAnsi="Times New Roman" w:cs="Times New Roman"/>
+                <w:sz w:val="24"/>
+                <w:szCs w:val="24"/>
+              </w:rPr>
+            </w:pPr>
+            <w:r>
+              <w:rPr>
+                <w:rFonts w:ascii="Times New Roman" w:hAnsi="Times New Roman" w:cs="Times New Roman"/>
+                <w:sz w:val="24"/>
+                <w:szCs w:val="24"/>
+              </w:rPr>
+              <w:t>1.0</w:t>
+            </w:r>
+          </w:p>
+        </w:tc>
+        <w:tc>
+          <w:tcPr>
+            <w:tcW w:w="1530" w:type="dxa"/>
+          </w:tcPr>
+          <w:p>
+            <w:pPr>
+              <w:jc w:val="center"/>
+              <w:rPr>
+                <w:rFonts w:ascii="Times New Roman" w:hAnsi="Times New Roman" w:cs="Times New Roman"/>
+                <w:sz w:val="24"/>
+                <w:szCs w:val="24"/>
+              </w:rPr>
+            </w:pPr>
+            <w:r>
+              <w:rPr>
+                <w:rFonts w:ascii="Times New Roman" w:hAnsi="Times New Roman" w:cs="Times New Roman"/>
+                <w:sz w:val="24"/>
+                <w:szCs w:val="24"/>
+              </w:rPr>
+              <w:t>2.0</w:t>
+            </w:r>
+          </w:p>
+        </w:tc>
+        <w:tc>
+          <w:tcPr>
+            <w:tcW w:w="1350" w:type="dxa"/>
+          </w:tcPr>
+          <w:p>
+            <w:pPr>
+              <w:jc w:val="center"/>
+              <w:rPr>
+                <w:rFonts w:ascii="Times New Roman" w:hAnsi="Times New Roman" w:cs="Times New Roman"/>
+                <w:sz w:val="24"/>
+                <w:szCs w:val="24"/>
+              </w:rPr>
+            </w:pPr>
+            <w:r>
+              <w:rPr>
+                <w:rFonts w:ascii="Times New Roman" w:hAnsi="Times New Roman" w:cs="Times New Roman"/>
+                <w:sz w:val="24"/>
+                <w:szCs w:val="24"/>
+              </w:rPr>
+              <w:t>2.0</w:t>
+            </w:r>
+          </w:p>
+        </w:tc>
+        <w:tc>
+          <w:tcPr>
+            <w:tcW w:w="1440" w:type="dxa"/>
+          </w:tcPr>
+          <w:p>
+            <w:pPr>
+              <w:jc w:val="center"/>
+              <w:rPr>
+                <w:rFonts w:ascii="Times New Roman" w:hAnsi="Times New Roman" w:cs="Times New Roman"/>
+                <w:sz w:val="24"/>
+                <w:szCs w:val="24"/>
+              </w:rPr>
+            </w:pPr>
+            <w:r>
+              <w:rPr>
+                <w:rFonts w:ascii="Times New Roman" w:hAnsi="Times New Roman" w:cs="Times New Roman"/>
+                <w:sz w:val="24"/>
+                <w:szCs w:val="24"/>
+              </w:rPr>
+              <w:t>2.0</w:t>
+            </w:r>
+          </w:p>
+        </w:tc>
+      </w:tr>
+      <w:tr>
+        <w:tc>
+          <w:tcPr>
+            <w:tcW w:w="1525" w:type="dxa"/>
+            <w:shd w:val="clear" w:color="auto" w:fill="D9D9D9" w:themeFill="background1" w:themeFillShade="D9"/>
+          </w:tcPr>
+          <w:p>
+            <w:pPr>
+              <w:jc w:val="center"/>
+              <w:rPr>
+                <w:rFonts w:ascii="Times New Roman" w:hAnsi="Times New Roman" w:cs="Times New Roman"/>
+                <w:sz w:val="24"/>
+                <w:szCs w:val="24"/>
+              </w:rPr>
+            </w:pPr>
+            <w:r>
+              <w:rPr>
+                <w:rFonts w:ascii="Times New Roman" w:hAnsi="Times New Roman" w:cs="Times New Roman"/>
+                <w:sz w:val="24"/>
+                <w:szCs w:val="24"/>
+              </w:rPr>
+              <w:t>Up Arrow</w:t>
+            </w:r>
+          </w:p>
+        </w:tc>
+        <w:tc>
+          <w:tcPr>
+            <w:tcW w:w="1260" w:type="dxa"/>
+          </w:tcPr>
+          <w:p>
+            <w:pPr>
+              <w:jc w:val="center"/>
+              <w:rPr>
+                <w:rFonts w:ascii="Times New Roman" w:hAnsi="Times New Roman" w:cs="Times New Roman"/>
+                <w:sz w:val="24"/>
+                <w:szCs w:val="24"/>
+              </w:rPr>
+            </w:pPr>
+            <w:r>
+              <w:rPr>
+                <w:rFonts w:ascii="Times New Roman" w:hAnsi="Times New Roman" w:cs="Times New Roman"/>
+                <w:sz w:val="24"/>
+                <w:szCs w:val="24"/>
+              </w:rPr>
+              <w:t>0</w:t>
+            </w:r>
+          </w:p>
+        </w:tc>
+        <w:tc>
+          <w:tcPr>
+            <w:tcW w:w="1440" w:type="dxa"/>
+          </w:tcPr>
+          <w:p>
+            <w:pPr>
+              <w:jc w:val="center"/>
+              <w:rPr>
+                <w:rFonts w:ascii="Times New Roman" w:hAnsi="Times New Roman" w:cs="Times New Roman"/>
+                <w:sz w:val="24"/>
+                <w:szCs w:val="24"/>
+              </w:rPr>
+            </w:pPr>
+            <w:r>
+              <w:rPr>
+                <w:rFonts w:ascii="Times New Roman" w:hAnsi="Times New Roman" w:cs="Times New Roman"/>
+                <w:sz w:val="24"/>
+                <w:szCs w:val="24"/>
+              </w:rPr>
+              <w:t>0</w:t>
+            </w:r>
+          </w:p>
+        </w:tc>
+        <w:tc>
+          <w:tcPr>
+            <w:tcW w:w="1260" w:type="dxa"/>
+          </w:tcPr>
+          <w:p>
+            <w:pPr>
+              <w:jc w:val="center"/>
+              <w:rPr>
+                <w:rFonts w:ascii="Times New Roman" w:hAnsi="Times New Roman" w:cs="Times New Roman"/>
+                <w:sz w:val="24"/>
+                <w:szCs w:val="24"/>
+              </w:rPr>
+            </w:pPr>
+            <w:r>
+              <w:rPr>
+                <w:rFonts w:ascii="Times New Roman" w:hAnsi="Times New Roman" w:cs="Times New Roman"/>
+                <w:sz w:val="24"/>
+                <w:szCs w:val="24"/>
+              </w:rPr>
+              <w:t>97.0</w:t>
+            </w:r>
+          </w:p>
+        </w:tc>
+        <w:tc>
+          <w:tcPr>
+            <w:tcW w:w="1530" w:type="dxa"/>
+          </w:tcPr>
+          <w:p>
+            <w:pPr>
+              <w:jc w:val="center"/>
+              <w:rPr>
+                <w:rFonts w:ascii="Times New Roman" w:hAnsi="Times New Roman" w:cs="Times New Roman"/>
+                <w:sz w:val="24"/>
+                <w:szCs w:val="24"/>
+              </w:rPr>
+            </w:pPr>
+            <w:r>
+              <w:rPr>
+                <w:rFonts w:ascii="Times New Roman" w:hAnsi="Times New Roman" w:cs="Times New Roman"/>
+                <w:sz w:val="24"/>
+                <w:szCs w:val="24"/>
+              </w:rPr>
+              <w:t>0</w:t>
+            </w:r>
+          </w:p>
+        </w:tc>
+        <w:tc>
+          <w:tcPr>
+            <w:tcW w:w="1350" w:type="dxa"/>
+          </w:tcPr>
+          <w:p>
+            <w:pPr>
+              <w:jc w:val="center"/>
+              <w:rPr>
+                <w:rFonts w:ascii="Times New Roman" w:hAnsi="Times New Roman" w:cs="Times New Roman"/>
+                <w:sz w:val="24"/>
+                <w:szCs w:val="24"/>
+              </w:rPr>
+            </w:pPr>
+            <w:r>
+              <w:rPr>
+                <w:rFonts w:ascii="Times New Roman" w:hAnsi="Times New Roman" w:cs="Times New Roman"/>
+                <w:sz w:val="24"/>
+                <w:szCs w:val="24"/>
+              </w:rPr>
+              <w:t>0</w:t>
+            </w:r>
+          </w:p>
+        </w:tc>
+        <w:tc>
+          <w:tcPr>
+            <w:tcW w:w="1440" w:type="dxa"/>
+          </w:tcPr>
+          <w:p>
+            <w:pPr>
+              <w:jc w:val="center"/>
+              <w:rPr>
+                <w:rFonts w:ascii="Times New Roman" w:hAnsi="Times New Roman" w:cs="Times New Roman"/>
+                <w:sz w:val="24"/>
+                <w:szCs w:val="24"/>
+              </w:rPr>
+            </w:pPr>
+            <w:r>
+              <w:rPr>
+                <w:rFonts w:ascii="Times New Roman" w:hAnsi="Times New Roman" w:cs="Times New Roman"/>
+                <w:sz w:val="24"/>
+                <w:szCs w:val="24"/>
+              </w:rPr>
+              <w:t>0</w:t>
+            </w:r>
+          </w:p>
+        </w:tc>
+      </w:tr>
+      <w:tr>
+        <w:tc>
+          <w:tcPr>
+            <w:tcW w:w="1525" w:type="dxa"/>
+            <w:shd w:val="clear" w:color="auto" w:fill="D9D9D9" w:themeFill="background1" w:themeFillShade="D9"/>
+          </w:tcPr>
+          <w:p>
+            <w:pPr>
+              <w:jc w:val="center"/>
+              <w:rPr>
+                <w:rFonts w:ascii="Times New Roman" w:hAnsi="Times New Roman" w:cs="Times New Roman"/>
+                <w:sz w:val="24"/>
+                <w:szCs w:val="24"/>
+              </w:rPr>
+            </w:pPr>
+            <w:r>
+              <w:rPr>
+                <w:rFonts w:ascii="Times New Roman" w:hAnsi="Times New Roman" w:cs="Times New Roman"/>
+                <w:sz w:val="24"/>
+                <w:szCs w:val="24"/>
+              </w:rPr>
+              <w:t>Down Arrow</w:t>
+            </w:r>
+          </w:p>
+        </w:tc>
+        <w:tc>
+          <w:tcPr>
+            <w:tcW w:w="1260" w:type="dxa"/>
+          </w:tcPr>
+          <w:p>
+            <w:pPr>
+              <w:jc w:val="center"/>
+              <w:rPr>
+                <w:rFonts w:ascii="Times New Roman" w:hAnsi="Times New Roman" w:cs="Times New Roman"/>
+                <w:sz w:val="24"/>
+                <w:szCs w:val="24"/>
+              </w:rPr>
+            </w:pPr>
+            <w:r>
+              <w:rPr>
+                <w:rFonts w:ascii="Times New Roman" w:hAnsi="Times New Roman" w:cs="Times New Roman"/>
+                <w:sz w:val="24"/>
+                <w:szCs w:val="24"/>
+              </w:rPr>
+              <w:t>1.0</w:t>
+            </w:r>
+          </w:p>
+        </w:tc>
+        <w:tc>
+          <w:tcPr>
+            <w:tcW w:w="1440" w:type="dxa"/>
+          </w:tcPr>
+          <w:p>
+            <w:pPr>
+              <w:jc w:val="center"/>
+              <w:rPr>
+                <w:rFonts w:ascii="Times New Roman" w:hAnsi="Times New Roman" w:cs="Times New Roman"/>
+                <w:sz w:val="24"/>
+                <w:szCs w:val="24"/>
+              </w:rPr>
+            </w:pPr>
+            <w:r>
+              <w:rPr>
+                <w:rFonts w:ascii="Times New Roman" w:hAnsi="Times New Roman" w:cs="Times New Roman"/>
+                <w:sz w:val="24"/>
+                <w:szCs w:val="24"/>
+              </w:rPr>
+              <w:t>1.0</w:t>
+            </w:r>
+          </w:p>
+        </w:tc>
+        <w:tc>
+          <w:tcPr>
+            <w:tcW w:w="1260" w:type="dxa"/>
+          </w:tcPr>
+          <w:p>
+            <w:pPr>
+              <w:jc w:val="center"/>
+              <w:rPr>
+                <w:rFonts w:ascii="Times New Roman" w:hAnsi="Times New Roman" w:cs="Times New Roman"/>
+                <w:sz w:val="24"/>
+                <w:szCs w:val="24"/>
+              </w:rPr>
+            </w:pPr>
+            <w:r>
+              <w:rPr>
+                <w:rFonts w:ascii="Times New Roman" w:hAnsi="Times New Roman" w:cs="Times New Roman"/>
+                <w:sz w:val="24"/>
+                <w:szCs w:val="24"/>
+              </w:rPr>
+              <w:t>0</w:t>
+            </w:r>
+          </w:p>
+        </w:tc>
+        <w:tc>
+          <w:tcPr>
+            <w:tcW w:w="1530" w:type="dxa"/>
+          </w:tcPr>
+          <w:p>
+            <w:pPr>
+              <w:jc w:val="center"/>
+              <w:rPr>
+                <w:rFonts w:ascii="Times New Roman" w:hAnsi="Times New Roman" w:cs="Times New Roman"/>
+                <w:sz w:val="24"/>
+                <w:szCs w:val="24"/>
+              </w:rPr>
+            </w:pPr>
+            <w:r>
+              <w:rPr>
+                <w:rFonts w:ascii="Times New Roman" w:hAnsi="Times New Roman" w:cs="Times New Roman"/>
+                <w:sz w:val="24"/>
+                <w:szCs w:val="24"/>
+              </w:rPr>
+              <w:t>95.0</w:t>
+            </w:r>
+          </w:p>
+        </w:tc>
+        <w:tc>
+          <w:tcPr>
+            <w:tcW w:w="1350" w:type="dxa"/>
+          </w:tcPr>
+          <w:p>
+            <w:pPr>
+              <w:jc w:val="center"/>
+              <w:rPr>
+                <w:rFonts w:ascii="Times New Roman" w:hAnsi="Times New Roman" w:cs="Times New Roman"/>
+                <w:sz w:val="24"/>
+                <w:szCs w:val="24"/>
+              </w:rPr>
+            </w:pPr>
+            <w:r>
+              <w:rPr>
+                <w:rFonts w:ascii="Times New Roman" w:hAnsi="Times New Roman" w:cs="Times New Roman"/>
+                <w:sz w:val="24"/>
+                <w:szCs w:val="24"/>
+              </w:rPr>
+              <w:t>0</w:t>
+            </w:r>
+          </w:p>
+        </w:tc>
+        <w:tc>
+          <w:tcPr>
+            <w:tcW w:w="1440" w:type="dxa"/>
+          </w:tcPr>
+          <w:p>
+            <w:pPr>
+              <w:jc w:val="center"/>
+              <w:rPr>
+                <w:rFonts w:ascii="Times New Roman" w:hAnsi="Times New Roman" w:cs="Times New Roman"/>
+                <w:sz w:val="24"/>
+                <w:szCs w:val="24"/>
+              </w:rPr>
+            </w:pPr>
+            <w:r>
+              <w:rPr>
+                <w:rFonts w:ascii="Times New Roman" w:hAnsi="Times New Roman" w:cs="Times New Roman"/>
+                <w:sz w:val="24"/>
+                <w:szCs w:val="24"/>
+              </w:rPr>
+              <w:t>2.0</w:t>
+            </w:r>
+          </w:p>
+        </w:tc>
+      </w:tr>
+      <w:tr>
+        <w:tc>
+          <w:tcPr>
+            <w:tcW w:w="1525" w:type="dxa"/>
+            <w:shd w:val="clear" w:color="auto" w:fill="D9D9D9" w:themeFill="background1" w:themeFillShade="D9"/>
+          </w:tcPr>
+          <w:p>
+            <w:pPr>
+              <w:jc w:val="center"/>
+              <w:rPr>
+                <w:rFonts w:ascii="Times New Roman" w:hAnsi="Times New Roman" w:cs="Times New Roman"/>
+                <w:sz w:val="24"/>
+                <w:szCs w:val="24"/>
+              </w:rPr>
+            </w:pPr>
+            <w:r>
+              <w:rPr>
+                <w:rFonts w:ascii="Times New Roman" w:hAnsi="Times New Roman" w:cs="Times New Roman"/>
+                <w:sz w:val="24"/>
+                <w:szCs w:val="24"/>
+              </w:rPr>
+              <w:t>Left Arrow</w:t>
+            </w:r>
+          </w:p>
+        </w:tc>
+        <w:tc>
+          <w:tcPr>
+            <w:tcW w:w="1260" w:type="dxa"/>
+          </w:tcPr>
+          <w:p>
+            <w:pPr>
+              <w:jc w:val="center"/>
+              <w:rPr>
+                <w:rFonts w:ascii="Times New Roman" w:hAnsi="Times New Roman" w:cs="Times New Roman"/>
+                <w:sz w:val="24"/>
+                <w:szCs w:val="24"/>
+              </w:rPr>
+            </w:pPr>
+            <w:r>
+              <w:rPr>
+                <w:rFonts w:ascii="Times New Roman" w:hAnsi="Times New Roman" w:cs="Times New Roman"/>
+                <w:sz w:val="24"/>
+                <w:szCs w:val="24"/>
+              </w:rPr>
+              <w:t>0</w:t>
+            </w:r>
+          </w:p>
+        </w:tc>
+        <w:tc>
+          <w:tcPr>
+            <w:tcW w:w="1440" w:type="dxa"/>
+          </w:tcPr>
+          <w:p>
+            <w:pPr>
+              <w:jc w:val="center"/>
+              <w:rPr>
+                <w:rFonts w:ascii="Times New Roman" w:hAnsi="Times New Roman" w:cs="Times New Roman"/>
+                <w:sz w:val="24"/>
+                <w:szCs w:val="24"/>
+              </w:rPr>
+            </w:pPr>
+            <w:r>
+              <w:rPr>
+                <w:rFonts w:ascii="Times New Roman" w:hAnsi="Times New Roman" w:cs="Times New Roman"/>
+                <w:sz w:val="24"/>
+                <w:szCs w:val="24"/>
+              </w:rPr>
+              <w:t>0</w:t>
+            </w:r>
+          </w:p>
+        </w:tc>
+        <w:tc>
+          <w:tcPr>
+            <w:tcW w:w="1260" w:type="dxa"/>
+          </w:tcPr>
+          <w:p>
+            <w:pPr>
+              <w:jc w:val="center"/>
+              <w:rPr>
+                <w:rFonts w:ascii="Times New Roman" w:hAnsi="Times New Roman" w:cs="Times New Roman"/>
+                <w:sz w:val="24"/>
+                <w:szCs w:val="24"/>
+              </w:rPr>
+            </w:pPr>
+            <w:r>
+              <w:rPr>
+                <w:rFonts w:ascii="Times New Roman" w:hAnsi="Times New Roman" w:cs="Times New Roman"/>
+                <w:sz w:val="24"/>
+                <w:szCs w:val="24"/>
+              </w:rPr>
+              <w:t>0</w:t>
+            </w:r>
+          </w:p>
+        </w:tc>
+        <w:tc>
+          <w:tcPr>
+            <w:tcW w:w="1530" w:type="dxa"/>
+          </w:tcPr>
+          <w:p>
+            <w:pPr>
+              <w:jc w:val="center"/>
+              <w:rPr>
+                <w:rFonts w:ascii="Times New Roman" w:hAnsi="Times New Roman" w:cs="Times New Roman"/>
+                <w:sz w:val="24"/>
+                <w:szCs w:val="24"/>
+              </w:rPr>
+            </w:pPr>
+            <w:r>
+              <w:rPr>
+                <w:rFonts w:ascii="Times New Roman" w:hAnsi="Times New Roman" w:cs="Times New Roman"/>
+                <w:sz w:val="24"/>
+                <w:szCs w:val="24"/>
+              </w:rPr>
+              <w:t>0</w:t>
+            </w:r>
+          </w:p>
+        </w:tc>
+        <w:tc>
+          <w:tcPr>
+            <w:tcW w:w="1350" w:type="dxa"/>
+          </w:tcPr>
+          <w:p>
+            <w:pPr>
+              <w:jc w:val="center"/>
+              <w:rPr>
+                <w:rFonts w:ascii="Times New Roman" w:hAnsi="Times New Roman" w:cs="Times New Roman"/>
+                <w:sz w:val="24"/>
+                <w:szCs w:val="24"/>
+              </w:rPr>
+            </w:pPr>
+            <w:r>
+              <w:rPr>
+                <w:rFonts w:ascii="Times New Roman" w:hAnsi="Times New Roman" w:cs="Times New Roman"/>
+                <w:sz w:val="24"/>
+                <w:szCs w:val="24"/>
+              </w:rPr>
+              <w:t>96.0</w:t>
+            </w:r>
+          </w:p>
+        </w:tc>
+        <w:tc>
+          <w:tcPr>
+            <w:tcW w:w="1440" w:type="dxa"/>
+          </w:tcPr>
+          <w:p>
+            <w:pPr>
+              <w:jc w:val="center"/>
+              <w:rPr>
+                <w:rFonts w:ascii="Times New Roman" w:hAnsi="Times New Roman" w:cs="Times New Roman"/>
+                <w:sz w:val="24"/>
+                <w:szCs w:val="24"/>
+              </w:rPr>
+            </w:pPr>
+            <w:r>
+              <w:rPr>
+                <w:rFonts w:ascii="Times New Roman" w:hAnsi="Times New Roman" w:cs="Times New Roman"/>
+                <w:sz w:val="24"/>
+                <w:szCs w:val="24"/>
+              </w:rPr>
+              <w:t>0</w:t>
+            </w:r>
+          </w:p>
+        </w:tc>
+      </w:tr>
+      <w:tr>
+        <w:tc>
+          <w:tcPr>
+            <w:tcW w:w="1525" w:type="dxa"/>
+            <w:shd w:val="clear" w:color="auto" w:fill="D9D9D9" w:themeFill="background1" w:themeFillShade="D9"/>
+          </w:tcPr>
+          <w:p>
+            <w:pPr>
+              <w:jc w:val="center"/>
+              <w:rPr>
+                <w:rFonts w:ascii="Times New Roman" w:hAnsi="Times New Roman" w:cs="Times New Roman"/>
+                <w:sz w:val="24"/>
+                <w:szCs w:val="24"/>
+              </w:rPr>
+            </w:pPr>
+            <w:r>
+              <w:rPr>
+                <w:rFonts w:ascii="Times New Roman" w:hAnsi="Times New Roman" w:cs="Times New Roman"/>
+                <w:sz w:val="24"/>
+                <w:szCs w:val="24"/>
+              </w:rPr>
+              <w:t>Right Arrow</w:t>
+            </w:r>
+          </w:p>
+        </w:tc>
+        <w:tc>
+          <w:tcPr>
+            <w:tcW w:w="1260" w:type="dxa"/>
+          </w:tcPr>
+          <w:p>
+            <w:pPr>
+              <w:jc w:val="center"/>
+              <w:rPr>
+                <w:rFonts w:ascii="Times New Roman" w:hAnsi="Times New Roman" w:cs="Times New Roman"/>
+                <w:sz w:val="24"/>
+                <w:szCs w:val="24"/>
+              </w:rPr>
+            </w:pPr>
+            <w:r>
+              <w:rPr>
+                <w:rFonts w:ascii="Times New Roman" w:hAnsi="Times New Roman" w:cs="Times New Roman"/>
+                <w:sz w:val="24"/>
+                <w:szCs w:val="24"/>
+              </w:rPr>
+              <w:t>1.0</w:t>
+            </w:r>
+          </w:p>
+        </w:tc>
+        <w:tc>
+          <w:tcPr>
+            <w:tcW w:w="1440" w:type="dxa"/>
+          </w:tcPr>
+          <w:p>
+            <w:pPr>
+              <w:jc w:val="center"/>
+              <w:rPr>
+                <w:rFonts w:ascii="Times New Roman" w:hAnsi="Times New Roman" w:cs="Times New Roman"/>
+                <w:sz w:val="24"/>
+                <w:szCs w:val="24"/>
+              </w:rPr>
+            </w:pPr>
+            <w:r>
+              <w:rPr>
+                <w:rFonts w:ascii="Times New Roman" w:hAnsi="Times New Roman" w:cs="Times New Roman"/>
+                <w:sz w:val="24"/>
+                <w:szCs w:val="24"/>
+              </w:rPr>
+              <w:t>2.0</w:t>
+            </w:r>
+          </w:p>
+        </w:tc>
+        <w:tc>
+          <w:tcPr>
+            <w:tcW w:w="1260" w:type="dxa"/>
+          </w:tcPr>
+          <w:p>
+            <w:pPr>
+              <w:jc w:val="center"/>
+              <w:rPr>
+                <w:rFonts w:ascii="Times New Roman" w:hAnsi="Times New Roman" w:cs="Times New Roman"/>
+                <w:sz w:val="24"/>
+                <w:szCs w:val="24"/>
+              </w:rPr>
+            </w:pPr>
+            <w:r>
+              <w:rPr>
+                <w:rFonts w:ascii="Times New Roman" w:hAnsi="Times New Roman" w:cs="Times New Roman"/>
+                <w:sz w:val="24"/>
+                <w:szCs w:val="24"/>
+              </w:rPr>
+              <w:t>1.0</w:t>
+            </w:r>
+          </w:p>
+        </w:tc>
+        <w:tc>
+          <w:tcPr>
+            <w:tcW w:w="1530" w:type="dxa"/>
+          </w:tcPr>
+          <w:p>
+            <w:pPr>
+              <w:jc w:val="center"/>
+              <w:rPr>
+                <w:rFonts w:ascii="Times New Roman" w:hAnsi="Times New Roman" w:cs="Times New Roman"/>
+                <w:sz w:val="24"/>
+                <w:szCs w:val="24"/>
+              </w:rPr>
+            </w:pPr>
+            <w:r>
+              <w:rPr>
+                <w:rFonts w:ascii="Times New Roman" w:hAnsi="Times New Roman" w:cs="Times New Roman"/>
+                <w:sz w:val="24"/>
+                <w:szCs w:val="24"/>
+              </w:rPr>
+              <w:t>2.0</w:t>
+            </w:r>
+          </w:p>
+        </w:tc>
+        <w:tc>
+          <w:tcPr>
+            <w:tcW w:w="1350" w:type="dxa"/>
+          </w:tcPr>
+          <w:p>
+            <w:pPr>
+              <w:jc w:val="center"/>
+              <w:rPr>
+                <w:rFonts w:ascii="Times New Roman" w:hAnsi="Times New Roman" w:cs="Times New Roman"/>
+                <w:sz w:val="24"/>
+                <w:szCs w:val="24"/>
+              </w:rPr>
+            </w:pPr>
+            <w:r>
+              <w:rPr>
+                <w:rFonts w:ascii="Times New Roman" w:hAnsi="Times New Roman" w:cs="Times New Roman"/>
+                <w:sz w:val="24"/>
+                <w:szCs w:val="24"/>
+              </w:rPr>
+              <w:t>0</w:t>
+            </w:r>
+          </w:p>
+        </w:tc>
+        <w:tc>
+          <w:tcPr>
+            <w:tcW w:w="1440" w:type="dxa"/>
+          </w:tcPr>
+          <w:p>
+            <w:pPr>
+              <w:jc w:val="center"/>
+              <w:rPr>
+                <w:rFonts w:ascii="Times New Roman" w:hAnsi="Times New Roman" w:cs="Times New Roman"/>
+                <w:sz w:val="24"/>
+                <w:szCs w:val="24"/>
+              </w:rPr>
+            </w:pPr>
+            <w:r>
+              <w:rPr>
+                <w:rFonts w:ascii="Times New Roman" w:hAnsi="Times New Roman" w:cs="Times New Roman"/>
+                <w:sz w:val="24"/>
+                <w:szCs w:val="24"/>
+              </w:rPr>
+              <w:t>94.0</w:t>
             </w:r>
           </w:p>
         </w:tc>
@@ -11873,6 +15886,7 @@
     <w:lsdException w:name="HTML Sample" w:semiHidden="1" w:unhideWhenUsed="1"/>
     <w:lsdException w:name="HTML Typewriter" w:semiHidden="1" w:unhideWhenUsed="1"/>
     <w:lsdException w:name="HTML Variable" w:semiHidden="1" w:unhideWhenUsed="1"/>
+    <w:lsdException w:name="Normal Table" w:semiHidden="1" w:unhideWhenUsed="1"/>
     <w:lsdException w:name="annotation subject" w:semiHidden="1" w:unhideWhenUsed="1"/>
     <w:lsdException w:name="No List" w:semiHidden="1" w:unhideWhenUsed="1"/>
     <w:lsdException w:name="Outline List 1" w:semiHidden="1" w:unhideWhenUsed="1"/>
@@ -11919,8 +15933,10 @@
     <w:lsdException w:name="Table Subtle 2" w:semiHidden="1" w:unhideWhenUsed="1"/>
     <w:lsdException w:name="Table Web 1" w:semiHidden="1" w:unhideWhenUsed="1"/>
     <w:lsdException w:name="Table Web 2" w:semiHidden="1" w:unhideWhenUsed="1"/>
+    <w:lsdException w:name="Table Web 3" w:semiHidden="1" w:unhideWhenUsed="1"/>
     <w:lsdException w:name="Balloon Text" w:semiHidden="1" w:unhideWhenUsed="1"/>
     <w:lsdException w:name="Table Grid" w:uiPriority="39"/>
+    <w:lsdException w:name="Table Theme" w:semiHidden="1" w:unhideWhenUsed="1"/>
     <w:lsdException w:name="Placeholder Text" w:semiHidden="1"/>
     <w:lsdException w:name="No Spacing" w:uiPriority="1" w:qFormat="1"/>
     <w:lsdException w:name="Light Shading" w:uiPriority="60"/>

</xml_diff>